<commit_message>
Add support for second and third pets
* Still a few bugs with dropdowns
* Updated Go executable
* Added a new `form.docx` that has bookmarks for all the fields
</commit_message>
<xml_diff>
--- a/functions/etc/form.docx
+++ b/functions/etc/form.docx
@@ -1,6 +1,6 @@
 
 <file path=word/document.xml><?xml version="1.0" encoding="utf-8"?>
-<w:document xmlns:wpc="http://schemas.microsoft.com/office/word/2010/wordprocessingCanvas" xmlns:mc="http://schemas.openxmlformats.org/markup-compatibility/2006" xmlns:o="urn:schemas-microsoft-com:office:office" xmlns:r="http://schemas.openxmlformats.org/officeDocument/2006/relationships" xmlns:m="http://schemas.openxmlformats.org/officeDocument/2006/math" xmlns:v="urn:schemas-microsoft-com:vml" xmlns:wp14="http://schemas.microsoft.com/office/word/2010/wordprocessingDrawing" xmlns:wp="http://schemas.openxmlformats.org/drawingml/2006/wordprocessingDrawing" xmlns:w10="urn:schemas-microsoft-com:office:word" xmlns:w="http://schemas.openxmlformats.org/wordprocessingml/2006/main" xmlns:w14="http://schemas.microsoft.com/office/word/2010/wordml" xmlns:wpg="http://schemas.microsoft.com/office/word/2010/wordprocessingGroup" xmlns:wpi="http://schemas.microsoft.com/office/word/2010/wordprocessingInk" xmlns:wne="http://schemas.microsoft.com/office/word/2006/wordml" xmlns:wps="http://schemas.microsoft.com/office/word/2010/wordprocessingShape" mc:Ignorable="w14 wp14">
+<w:document xmlns:wpc="http://schemas.microsoft.com/office/word/2010/wordprocessingCanvas" xmlns:mo="http://schemas.microsoft.com/office/mac/office/2008/main" xmlns:mc="http://schemas.openxmlformats.org/markup-compatibility/2006" xmlns:mv="urn:schemas-microsoft-com:mac:vml" xmlns:o="urn:schemas-microsoft-com:office:office" xmlns:r="http://schemas.openxmlformats.org/officeDocument/2006/relationships" xmlns:m="http://schemas.openxmlformats.org/officeDocument/2006/math" xmlns:v="urn:schemas-microsoft-com:vml" xmlns:wp14="http://schemas.microsoft.com/office/word/2010/wordprocessingDrawing" xmlns:wp="http://schemas.openxmlformats.org/drawingml/2006/wordprocessingDrawing" xmlns:w10="urn:schemas-microsoft-com:office:word" xmlns:w="http://schemas.openxmlformats.org/wordprocessingml/2006/main" xmlns:w14="http://schemas.microsoft.com/office/word/2010/wordml" xmlns:wpg="http://schemas.microsoft.com/office/word/2010/wordprocessingGroup" xmlns:wpi="http://schemas.microsoft.com/office/word/2010/wordprocessingInk" xmlns:wne="http://schemas.microsoft.com/office/word/2006/wordml" xmlns:wps="http://schemas.microsoft.com/office/word/2010/wordprocessingShape" mc:Ignorable="w14 wp14">
   <w:body>
     <w:p>
       <w:pPr>
@@ -434,8 +434,6 @@
         </w:rPr>
         <w:fldChar w:fldCharType="separate"/>
       </w:r>
-      <w:bookmarkStart w:id="4" w:name="_GoBack"/>
-      <w:bookmarkEnd w:id="4"/>
       <w:r>
         <w:rPr>
           <w:sz w:val="24"/>
@@ -524,7 +522,7 @@
           </w:ffData>
         </w:fldChar>
       </w:r>
-      <w:bookmarkStart w:id="5" w:name="Text4"/>
+      <w:bookmarkStart w:id="4" w:name="Text4"/>
       <w:r>
         <w:rPr>
           <w:sz w:val="24"/>
@@ -596,7 +594,7 @@
         </w:rPr>
         <w:fldChar w:fldCharType="end"/>
       </w:r>
-      <w:bookmarkEnd w:id="5"/>
+      <w:bookmarkEnd w:id="4"/>
     </w:p>
     <w:p>
       <w:pPr>
@@ -659,7 +657,7 @@
           </w:ffData>
         </w:fldChar>
       </w:r>
-      <w:bookmarkStart w:id="6" w:name="Dropdown1"/>
+      <w:bookmarkStart w:id="5" w:name="Dropdown1"/>
       <w:r>
         <w:rPr>
           <w:sz w:val="24"/>
@@ -680,7 +678,7 @@
         </w:rPr>
         <w:fldChar w:fldCharType="end"/>
       </w:r>
-      <w:bookmarkEnd w:id="6"/>
+      <w:bookmarkEnd w:id="5"/>
       <w:r>
         <w:rPr>
           <w:sz w:val="24"/>
@@ -731,7 +729,7 @@
           </w:ffData>
         </w:fldChar>
       </w:r>
-      <w:bookmarkStart w:id="7" w:name="Text5"/>
+      <w:bookmarkStart w:id="6" w:name="Text5"/>
       <w:r>
         <w:rPr>
           <w:sz w:val="24"/>
@@ -803,7 +801,7 @@
         </w:rPr>
         <w:fldChar w:fldCharType="end"/>
       </w:r>
-      <w:bookmarkEnd w:id="7"/>
+      <w:bookmarkEnd w:id="6"/>
       <w:r>
         <w:rPr>
           <w:sz w:val="24"/>
@@ -899,7 +897,7 @@
           </w:ffData>
         </w:fldChar>
       </w:r>
-      <w:bookmarkStart w:id="8" w:name="Dropdown2"/>
+      <w:bookmarkStart w:id="7" w:name="Dropdown2"/>
       <w:r>
         <w:rPr>
           <w:sz w:val="24"/>
@@ -920,7 +918,7 @@
         </w:rPr>
         <w:fldChar w:fldCharType="end"/>
       </w:r>
-      <w:bookmarkEnd w:id="8"/>
+      <w:bookmarkEnd w:id="7"/>
       <w:r>
         <w:rPr>
           <w:sz w:val="24"/>
@@ -985,7 +983,7 @@
           </w:ffData>
         </w:fldChar>
       </w:r>
-      <w:bookmarkStart w:id="9" w:name="Text6"/>
+      <w:bookmarkStart w:id="8" w:name="Text6"/>
       <w:r>
         <w:rPr>
           <w:sz w:val="24"/>
@@ -1062,7 +1060,7 @@
         </w:rPr>
         <w:fldChar w:fldCharType="end"/>
       </w:r>
-      <w:bookmarkEnd w:id="9"/>
+      <w:bookmarkEnd w:id="8"/>
     </w:p>
     <w:p>
       <w:pPr>
@@ -1117,7 +1115,7 @@
           </w:ffData>
         </w:fldChar>
       </w:r>
-      <w:bookmarkStart w:id="10" w:name="Dropdown3"/>
+      <w:bookmarkStart w:id="9" w:name="Dropdown3"/>
       <w:r>
         <w:rPr>
           <w:sz w:val="24"/>
@@ -1138,7 +1136,7 @@
         </w:rPr>
         <w:fldChar w:fldCharType="end"/>
       </w:r>
-      <w:bookmarkEnd w:id="10"/>
+      <w:bookmarkEnd w:id="9"/>
     </w:p>
     <w:p>
       <w:pPr>
@@ -1221,7 +1219,7 @@
           </w:ffData>
         </w:fldChar>
       </w:r>
-      <w:bookmarkStart w:id="11" w:name="Text7"/>
+      <w:bookmarkStart w:id="10" w:name="Text7"/>
       <w:r>
         <w:rPr>
           <w:sz w:val="24"/>
@@ -1298,7 +1296,7 @@
         </w:rPr>
         <w:fldChar w:fldCharType="end"/>
       </w:r>
-      <w:bookmarkEnd w:id="11"/>
+      <w:bookmarkEnd w:id="10"/>
       <w:r>
         <w:rPr>
           <w:sz w:val="24"/>
@@ -1321,7 +1319,7 @@
           </w:ffData>
         </w:fldChar>
       </w:r>
-      <w:bookmarkStart w:id="12" w:name="Text16"/>
+      <w:bookmarkStart w:id="11" w:name="Text16"/>
       <w:r>
         <w:rPr>
           <w:sz w:val="24"/>
@@ -1398,7 +1396,7 @@
         </w:rPr>
         <w:fldChar w:fldCharType="end"/>
       </w:r>
-      <w:bookmarkEnd w:id="12"/>
+      <w:bookmarkEnd w:id="11"/>
     </w:p>
     <w:p>
       <w:pPr>
@@ -1462,7 +1460,7 @@
           </w:ffData>
         </w:fldChar>
       </w:r>
-      <w:bookmarkStart w:id="13" w:name="Text8"/>
+      <w:bookmarkStart w:id="12" w:name="Text8"/>
       <w:r>
         <w:rPr>
           <w:sz w:val="24"/>
@@ -1534,7 +1532,7 @@
         </w:rPr>
         <w:fldChar w:fldCharType="end"/>
       </w:r>
-      <w:bookmarkEnd w:id="13"/>
+      <w:bookmarkEnd w:id="12"/>
       <w:r>
         <w:rPr>
           <w:sz w:val="24"/>
@@ -1580,7 +1578,7 @@
           </w:ffData>
         </w:fldChar>
       </w:r>
-      <w:bookmarkStart w:id="14" w:name="Dropdown4"/>
+      <w:bookmarkStart w:id="13" w:name="Dropdown4"/>
       <w:r>
         <w:rPr>
           <w:sz w:val="24"/>
@@ -1601,7 +1599,7 @@
         </w:rPr>
         <w:fldChar w:fldCharType="end"/>
       </w:r>
-      <w:bookmarkEnd w:id="14"/>
+      <w:bookmarkEnd w:id="13"/>
       <w:r>
         <w:rPr>
           <w:sz w:val="24"/>
@@ -1635,7 +1633,7 @@
           </w:ffData>
         </w:fldChar>
       </w:r>
-      <w:bookmarkStart w:id="15" w:name="Dropdown5"/>
+      <w:bookmarkStart w:id="14" w:name="Dropdown5"/>
       <w:r>
         <w:rPr>
           <w:sz w:val="24"/>
@@ -1656,7 +1654,7 @@
         </w:rPr>
         <w:fldChar w:fldCharType="end"/>
       </w:r>
-      <w:bookmarkEnd w:id="15"/>
+      <w:bookmarkEnd w:id="14"/>
       <w:r>
         <w:rPr>
           <w:sz w:val="24"/>
@@ -1703,7 +1701,7 @@
           </w:ffData>
         </w:fldChar>
       </w:r>
-      <w:bookmarkStart w:id="16" w:name="Text9"/>
+      <w:bookmarkStart w:id="15" w:name="Text9"/>
       <w:r>
         <w:rPr>
           <w:sz w:val="24"/>
@@ -1775,7 +1773,7 @@
         </w:rPr>
         <w:fldChar w:fldCharType="end"/>
       </w:r>
-      <w:bookmarkEnd w:id="16"/>
+      <w:bookmarkEnd w:id="15"/>
       <w:r>
         <w:rPr>
           <w:sz w:val="24"/>
@@ -1819,7 +1817,7 @@
           </w:ffData>
         </w:fldChar>
       </w:r>
-      <w:bookmarkStart w:id="17" w:name="Text10"/>
+      <w:bookmarkStart w:id="16" w:name="Text10"/>
       <w:r>
         <w:rPr>
           <w:sz w:val="24"/>
@@ -1891,7 +1889,7 @@
         </w:rPr>
         <w:fldChar w:fldCharType="end"/>
       </w:r>
-      <w:bookmarkEnd w:id="17"/>
+      <w:bookmarkEnd w:id="16"/>
     </w:p>
     <w:p>
       <w:pPr>
@@ -1938,7 +1936,7 @@
           </w:ffData>
         </w:fldChar>
       </w:r>
-      <w:bookmarkStart w:id="18" w:name="Text11"/>
+      <w:bookmarkStart w:id="17" w:name="Text11"/>
       <w:r>
         <w:rPr>
           <w:sz w:val="24"/>
@@ -2010,7 +2008,7 @@
         </w:rPr>
         <w:fldChar w:fldCharType="end"/>
       </w:r>
-      <w:bookmarkEnd w:id="18"/>
+      <w:bookmarkEnd w:id="17"/>
       <w:r>
         <w:rPr>
           <w:sz w:val="24"/>
@@ -2095,7 +2093,7 @@
           </w:ffData>
         </w:fldChar>
       </w:r>
-      <w:bookmarkStart w:id="19" w:name="Dropdown6"/>
+      <w:bookmarkStart w:id="18" w:name="Dropdown6"/>
       <w:r>
         <w:rPr>
           <w:sz w:val="24"/>
@@ -2116,7 +2114,7 @@
         </w:rPr>
         <w:fldChar w:fldCharType="end"/>
       </w:r>
-      <w:bookmarkEnd w:id="19"/>
+      <w:bookmarkEnd w:id="18"/>
       <w:r>
         <w:rPr>
           <w:sz w:val="24"/>
@@ -2164,7 +2162,7 @@
           </w:ffData>
         </w:fldChar>
       </w:r>
-      <w:bookmarkStart w:id="20" w:name="Dropdown7"/>
+      <w:bookmarkStart w:id="19" w:name="Dropdown7"/>
       <w:r>
         <w:rPr>
           <w:sz w:val="24"/>
@@ -2185,7 +2183,7 @@
         </w:rPr>
         <w:fldChar w:fldCharType="end"/>
       </w:r>
-      <w:bookmarkEnd w:id="20"/>
+      <w:bookmarkEnd w:id="19"/>
       <w:r>
         <w:rPr>
           <w:sz w:val="24"/>
@@ -2236,7 +2234,7 @@
           </w:ffData>
         </w:fldChar>
       </w:r>
-      <w:bookmarkStart w:id="21" w:name="Dropdown10"/>
+      <w:bookmarkStart w:id="20" w:name="Dropdown10"/>
       <w:r>
         <w:rPr>
           <w:sz w:val="24"/>
@@ -2257,7 +2255,7 @@
         </w:rPr>
         <w:fldChar w:fldCharType="end"/>
       </w:r>
-      <w:bookmarkEnd w:id="21"/>
+      <w:bookmarkEnd w:id="20"/>
       <w:r>
         <w:rPr>
           <w:sz w:val="24"/>
@@ -2298,7 +2296,7 @@
           </w:ffData>
         </w:fldChar>
       </w:r>
-      <w:bookmarkStart w:id="22" w:name="Dropdown9"/>
+      <w:bookmarkStart w:id="21" w:name="Dropdown9"/>
       <w:r>
         <w:rPr>
           <w:sz w:val="24"/>
@@ -2319,7 +2317,7 @@
         </w:rPr>
         <w:fldChar w:fldCharType="end"/>
       </w:r>
-      <w:bookmarkEnd w:id="22"/>
+      <w:bookmarkEnd w:id="21"/>
     </w:p>
     <w:p>
       <w:pPr>
@@ -2359,7 +2357,7 @@
           </w:ffData>
         </w:fldChar>
       </w:r>
-      <w:bookmarkStart w:id="23" w:name="Text12"/>
+      <w:bookmarkStart w:id="22" w:name="Text12"/>
       <w:r>
         <w:rPr>
           <w:sz w:val="24"/>
@@ -2436,7 +2434,7 @@
         </w:rPr>
         <w:fldChar w:fldCharType="end"/>
       </w:r>
-      <w:bookmarkEnd w:id="23"/>
+      <w:bookmarkEnd w:id="22"/>
       <w:r>
         <w:rPr>
           <w:sz w:val="24"/>
@@ -2480,7 +2478,7 @@
           </w:ffData>
         </w:fldChar>
       </w:r>
-      <w:bookmarkStart w:id="24" w:name="Text13"/>
+      <w:bookmarkStart w:id="23" w:name="Text13"/>
       <w:r>
         <w:rPr>
           <w:sz w:val="24"/>
@@ -2552,7 +2550,7 @@
         </w:rPr>
         <w:fldChar w:fldCharType="end"/>
       </w:r>
-      <w:bookmarkEnd w:id="24"/>
+      <w:bookmarkEnd w:id="23"/>
       <w:r>
         <w:rPr>
           <w:sz w:val="24"/>
@@ -2596,7 +2594,7 @@
           </w:ffData>
         </w:fldChar>
       </w:r>
-      <w:bookmarkStart w:id="25" w:name="Text14"/>
+      <w:bookmarkStart w:id="24" w:name="Text14"/>
       <w:r>
         <w:rPr>
           <w:sz w:val="24"/>
@@ -2668,7 +2666,7 @@
         </w:rPr>
         <w:fldChar w:fldCharType="end"/>
       </w:r>
-      <w:bookmarkEnd w:id="25"/>
+      <w:bookmarkEnd w:id="24"/>
       <w:r>
         <w:rPr>
           <w:sz w:val="24"/>
@@ -2692,7 +2690,7 @@
           </w:ffData>
         </w:fldChar>
       </w:r>
-      <w:bookmarkStart w:id="26" w:name="Text17"/>
+      <w:bookmarkStart w:id="25" w:name="Text17"/>
       <w:r>
         <w:rPr>
           <w:sz w:val="24"/>
@@ -2769,7 +2767,7 @@
         </w:rPr>
         <w:fldChar w:fldCharType="end"/>
       </w:r>
-      <w:bookmarkEnd w:id="26"/>
+      <w:bookmarkEnd w:id="25"/>
       <w:r>
         <w:rPr>
           <w:sz w:val="24"/>
@@ -2833,13 +2831,14 @@
         </w:rPr>
         <w:fldChar w:fldCharType="begin">
           <w:ffData>
-            <w:name w:val="Text8"/>
+            <w:name w:val="Text20"/>
             <w:enabled/>
             <w:calcOnExit w:val="0"/>
             <w:textInput/>
           </w:ffData>
         </w:fldChar>
       </w:r>
+      <w:bookmarkStart w:id="26" w:name="Text20"/>
       <w:r>
         <w:rPr>
           <w:sz w:val="24"/>
@@ -2865,38 +2864,43 @@
       </w:r>
       <w:r>
         <w:rPr>
-          <w:sz w:val="24"/>
-          <w:szCs w:val="24"/>
-          <w:highlight w:val="yellow"/>
-        </w:rPr>
-        <w:t> </w:t>
-      </w:r>
-      <w:r>
-        <w:rPr>
-          <w:sz w:val="24"/>
-          <w:szCs w:val="24"/>
-          <w:highlight w:val="yellow"/>
-        </w:rPr>
-        <w:t> </w:t>
-      </w:r>
-      <w:r>
-        <w:rPr>
-          <w:sz w:val="24"/>
-          <w:szCs w:val="24"/>
-          <w:highlight w:val="yellow"/>
-        </w:rPr>
-        <w:t> </w:t>
-      </w:r>
-      <w:r>
-        <w:rPr>
-          <w:sz w:val="24"/>
-          <w:szCs w:val="24"/>
-          <w:highlight w:val="yellow"/>
-        </w:rPr>
-        <w:t> </w:t>
-      </w:r>
-      <w:r>
-        <w:rPr>
+          <w:noProof/>
+          <w:sz w:val="24"/>
+          <w:szCs w:val="24"/>
+          <w:highlight w:val="yellow"/>
+        </w:rPr>
+        <w:t> </w:t>
+      </w:r>
+      <w:r>
+        <w:rPr>
+          <w:noProof/>
+          <w:sz w:val="24"/>
+          <w:szCs w:val="24"/>
+          <w:highlight w:val="yellow"/>
+        </w:rPr>
+        <w:t> </w:t>
+      </w:r>
+      <w:r>
+        <w:rPr>
+          <w:noProof/>
+          <w:sz w:val="24"/>
+          <w:szCs w:val="24"/>
+          <w:highlight w:val="yellow"/>
+        </w:rPr>
+        <w:t> </w:t>
+      </w:r>
+      <w:r>
+        <w:rPr>
+          <w:noProof/>
+          <w:sz w:val="24"/>
+          <w:szCs w:val="24"/>
+          <w:highlight w:val="yellow"/>
+        </w:rPr>
+        <w:t> </w:t>
+      </w:r>
+      <w:r>
+        <w:rPr>
+          <w:noProof/>
           <w:sz w:val="24"/>
           <w:szCs w:val="24"/>
           <w:highlight w:val="yellow"/>
@@ -2911,6 +2915,7 @@
         </w:rPr>
         <w:fldChar w:fldCharType="end"/>
       </w:r>
+      <w:bookmarkEnd w:id="26"/>
       <w:r>
         <w:rPr>
           <w:sz w:val="24"/>
@@ -2946,11 +2951,10 @@
         </w:rPr>
         <w:fldChar w:fldCharType="begin">
           <w:ffData>
-            <w:name w:val=""/>
+            <w:name w:val="Dropdown11"/>
             <w:enabled/>
             <w:calcOnExit w:val="0"/>
             <w:ddList>
-              <w:result w:val="1"/>
               <w:listEntry w:val="n/a"/>
               <w:listEntry w:val="cat"/>
               <w:listEntry w:val="dog"/>
@@ -2958,6 +2962,7 @@
           </w:ffData>
         </w:fldChar>
       </w:r>
+      <w:bookmarkStart w:id="27" w:name="Dropdown11"/>
       <w:r>
         <w:rPr>
           <w:sz w:val="24"/>
@@ -2978,6 +2983,7 @@
         </w:rPr>
         <w:fldChar w:fldCharType="end"/>
       </w:r>
+      <w:bookmarkEnd w:id="27"/>
       <w:r>
         <w:rPr>
           <w:sz w:val="24"/>
@@ -3000,7 +3006,7 @@
         </w:rPr>
         <w:fldChar w:fldCharType="begin">
           <w:ffData>
-            <w:name w:val=""/>
+            <w:name w:val="Dropdown12"/>
             <w:enabled/>
             <w:calcOnExit w:val="0"/>
             <w:ddList>
@@ -3011,6 +3017,7 @@
           </w:ffData>
         </w:fldChar>
       </w:r>
+      <w:bookmarkStart w:id="28" w:name="Dropdown12"/>
       <w:r>
         <w:rPr>
           <w:sz w:val="24"/>
@@ -3031,6 +3038,7 @@
         </w:rPr>
         <w:fldChar w:fldCharType="end"/>
       </w:r>
+      <w:bookmarkEnd w:id="28"/>
       <w:r>
         <w:rPr>
           <w:sz w:val="24"/>
@@ -3070,13 +3078,14 @@
         </w:rPr>
         <w:fldChar w:fldCharType="begin">
           <w:ffData>
-            <w:name w:val="Text9"/>
+            <w:name w:val="Text21"/>
             <w:enabled/>
             <w:calcOnExit w:val="0"/>
             <w:textInput/>
           </w:ffData>
         </w:fldChar>
       </w:r>
+      <w:bookmarkStart w:id="29" w:name="Text21"/>
       <w:r>
         <w:rPr>
           <w:sz w:val="24"/>
@@ -3102,38 +3111,43 @@
       </w:r>
       <w:r>
         <w:rPr>
-          <w:sz w:val="24"/>
-          <w:szCs w:val="24"/>
-          <w:highlight w:val="yellow"/>
-        </w:rPr>
-        <w:t> </w:t>
-      </w:r>
-      <w:r>
-        <w:rPr>
-          <w:sz w:val="24"/>
-          <w:szCs w:val="24"/>
-          <w:highlight w:val="yellow"/>
-        </w:rPr>
-        <w:t> </w:t>
-      </w:r>
-      <w:r>
-        <w:rPr>
-          <w:sz w:val="24"/>
-          <w:szCs w:val="24"/>
-          <w:highlight w:val="yellow"/>
-        </w:rPr>
-        <w:t> </w:t>
-      </w:r>
-      <w:r>
-        <w:rPr>
-          <w:sz w:val="24"/>
-          <w:szCs w:val="24"/>
-          <w:highlight w:val="yellow"/>
-        </w:rPr>
-        <w:t> </w:t>
-      </w:r>
-      <w:r>
-        <w:rPr>
+          <w:noProof/>
+          <w:sz w:val="24"/>
+          <w:szCs w:val="24"/>
+          <w:highlight w:val="yellow"/>
+        </w:rPr>
+        <w:t> </w:t>
+      </w:r>
+      <w:r>
+        <w:rPr>
+          <w:noProof/>
+          <w:sz w:val="24"/>
+          <w:szCs w:val="24"/>
+          <w:highlight w:val="yellow"/>
+        </w:rPr>
+        <w:t> </w:t>
+      </w:r>
+      <w:r>
+        <w:rPr>
+          <w:noProof/>
+          <w:sz w:val="24"/>
+          <w:szCs w:val="24"/>
+          <w:highlight w:val="yellow"/>
+        </w:rPr>
+        <w:t> </w:t>
+      </w:r>
+      <w:r>
+        <w:rPr>
+          <w:noProof/>
+          <w:sz w:val="24"/>
+          <w:szCs w:val="24"/>
+          <w:highlight w:val="yellow"/>
+        </w:rPr>
+        <w:t> </w:t>
+      </w:r>
+      <w:r>
+        <w:rPr>
+          <w:noProof/>
           <w:sz w:val="24"/>
           <w:szCs w:val="24"/>
           <w:highlight w:val="yellow"/>
@@ -3148,6 +3162,7 @@
         </w:rPr>
         <w:fldChar w:fldCharType="end"/>
       </w:r>
+      <w:bookmarkEnd w:id="29"/>
       <w:r>
         <w:rPr>
           <w:sz w:val="24"/>
@@ -3184,13 +3199,14 @@
         </w:rPr>
         <w:fldChar w:fldCharType="begin">
           <w:ffData>
-            <w:name w:val="Text10"/>
+            <w:name w:val="Text22"/>
             <w:enabled/>
             <w:calcOnExit w:val="0"/>
             <w:textInput/>
           </w:ffData>
         </w:fldChar>
       </w:r>
+      <w:bookmarkStart w:id="30" w:name="Text22"/>
       <w:r>
         <w:rPr>
           <w:sz w:val="24"/>
@@ -3216,38 +3232,43 @@
       </w:r>
       <w:r>
         <w:rPr>
-          <w:sz w:val="24"/>
-          <w:szCs w:val="24"/>
-          <w:highlight w:val="yellow"/>
-        </w:rPr>
-        <w:t> </w:t>
-      </w:r>
-      <w:r>
-        <w:rPr>
-          <w:sz w:val="24"/>
-          <w:szCs w:val="24"/>
-          <w:highlight w:val="yellow"/>
-        </w:rPr>
-        <w:t> </w:t>
-      </w:r>
-      <w:r>
-        <w:rPr>
-          <w:sz w:val="24"/>
-          <w:szCs w:val="24"/>
-          <w:highlight w:val="yellow"/>
-        </w:rPr>
-        <w:t> </w:t>
-      </w:r>
-      <w:r>
-        <w:rPr>
-          <w:sz w:val="24"/>
-          <w:szCs w:val="24"/>
-          <w:highlight w:val="yellow"/>
-        </w:rPr>
-        <w:t> </w:t>
-      </w:r>
-      <w:r>
-        <w:rPr>
+          <w:noProof/>
+          <w:sz w:val="24"/>
+          <w:szCs w:val="24"/>
+          <w:highlight w:val="yellow"/>
+        </w:rPr>
+        <w:t> </w:t>
+      </w:r>
+      <w:r>
+        <w:rPr>
+          <w:noProof/>
+          <w:sz w:val="24"/>
+          <w:szCs w:val="24"/>
+          <w:highlight w:val="yellow"/>
+        </w:rPr>
+        <w:t> </w:t>
+      </w:r>
+      <w:r>
+        <w:rPr>
+          <w:noProof/>
+          <w:sz w:val="24"/>
+          <w:szCs w:val="24"/>
+          <w:highlight w:val="yellow"/>
+        </w:rPr>
+        <w:t> </w:t>
+      </w:r>
+      <w:r>
+        <w:rPr>
+          <w:noProof/>
+          <w:sz w:val="24"/>
+          <w:szCs w:val="24"/>
+          <w:highlight w:val="yellow"/>
+        </w:rPr>
+        <w:t> </w:t>
+      </w:r>
+      <w:r>
+        <w:rPr>
+          <w:noProof/>
           <w:sz w:val="24"/>
           <w:szCs w:val="24"/>
           <w:highlight w:val="yellow"/>
@@ -3262,6 +3283,7 @@
         </w:rPr>
         <w:fldChar w:fldCharType="end"/>
       </w:r>
+      <w:bookmarkEnd w:id="30"/>
     </w:p>
     <w:p>
       <w:pPr>
@@ -3294,13 +3316,14 @@
         </w:rPr>
         <w:fldChar w:fldCharType="begin">
           <w:ffData>
-            <w:name w:val="Text11"/>
+            <w:name w:val="Text23"/>
             <w:enabled/>
             <w:calcOnExit w:val="0"/>
             <w:textInput/>
           </w:ffData>
         </w:fldChar>
       </w:r>
+      <w:bookmarkStart w:id="31" w:name="Text23"/>
       <w:r>
         <w:rPr>
           <w:sz w:val="24"/>
@@ -3377,6 +3400,7 @@
         </w:rPr>
         <w:fldChar w:fldCharType="end"/>
       </w:r>
+      <w:bookmarkEnd w:id="31"/>
       <w:r>
         <w:rPr>
           <w:sz w:val="24"/>
@@ -3450,11 +3474,10 @@
         </w:rPr>
         <w:fldChar w:fldCharType="begin">
           <w:ffData>
-            <w:name w:val=""/>
+            <w:name w:val="Dropdown13"/>
             <w:enabled/>
             <w:calcOnExit w:val="0"/>
             <w:ddList>
-              <w:result w:val="2"/>
               <w:listEntry w:val="n/a"/>
               <w:listEntry w:val="n"/>
               <w:listEntry w:val="y"/>
@@ -3462,6 +3485,7 @@
           </w:ffData>
         </w:fldChar>
       </w:r>
+      <w:bookmarkStart w:id="32" w:name="Dropdown13"/>
       <w:r>
         <w:rPr>
           <w:sz w:val="24"/>
@@ -3482,6 +3506,7 @@
         </w:rPr>
         <w:fldChar w:fldCharType="end"/>
       </w:r>
+      <w:bookmarkEnd w:id="32"/>
       <w:r>
         <w:rPr>
           <w:sz w:val="24"/>
@@ -3519,11 +3544,10 @@
         </w:rPr>
         <w:fldChar w:fldCharType="begin">
           <w:ffData>
-            <w:name w:val=""/>
+            <w:name w:val="Dropdown14"/>
             <w:enabled/>
             <w:calcOnExit w:val="0"/>
             <w:ddList>
-              <w:result w:val="1"/>
               <w:listEntry w:val="n/a"/>
               <w:listEntry w:val="n"/>
               <w:listEntry w:val="y"/>
@@ -3531,6 +3555,7 @@
           </w:ffData>
         </w:fldChar>
       </w:r>
+      <w:bookmarkStart w:id="33" w:name="Dropdown14"/>
       <w:r>
         <w:rPr>
           <w:sz w:val="24"/>
@@ -3551,6 +3576,7 @@
         </w:rPr>
         <w:fldChar w:fldCharType="end"/>
       </w:r>
+      <w:bookmarkEnd w:id="33"/>
       <w:r>
         <w:rPr>
           <w:sz w:val="24"/>
@@ -3588,7 +3614,7 @@
         </w:rPr>
         <w:fldChar w:fldCharType="begin">
           <w:ffData>
-            <w:name w:val="Dropdown10"/>
+            <w:name w:val="Dropdown15"/>
             <w:enabled/>
             <w:calcOnExit w:val="0"/>
             <w:ddList>
@@ -3600,6 +3626,7 @@
           </w:ffData>
         </w:fldChar>
       </w:r>
+      <w:bookmarkStart w:id="34" w:name="Dropdown15"/>
       <w:r>
         <w:rPr>
           <w:sz w:val="24"/>
@@ -3620,6 +3647,7 @@
         </w:rPr>
         <w:fldChar w:fldCharType="end"/>
       </w:r>
+      <w:bookmarkEnd w:id="34"/>
       <w:r>
         <w:rPr>
           <w:sz w:val="24"/>
@@ -3641,7 +3669,7 @@
         </w:rPr>
         <w:fldChar w:fldCharType="begin">
           <w:ffData>
-            <w:name w:val=""/>
+            <w:name w:val="Dropdown16"/>
             <w:enabled/>
             <w:calcOnExit w:val="0"/>
             <w:ddList>
@@ -3654,6 +3682,7 @@
           </w:ffData>
         </w:fldChar>
       </w:r>
+      <w:bookmarkStart w:id="35" w:name="Dropdown16"/>
       <w:r>
         <w:rPr>
           <w:sz w:val="24"/>
@@ -3674,6 +3703,7 @@
         </w:rPr>
         <w:fldChar w:fldCharType="end"/>
       </w:r>
+      <w:bookmarkEnd w:id="35"/>
     </w:p>
     <w:p>
       <w:pPr>
@@ -3706,13 +3736,14 @@
         </w:rPr>
         <w:fldChar w:fldCharType="begin">
           <w:ffData>
-            <w:name w:val="Text12"/>
+            <w:name w:val="Text24"/>
             <w:enabled/>
             <w:calcOnExit w:val="0"/>
             <w:textInput/>
           </w:ffData>
         </w:fldChar>
       </w:r>
+      <w:bookmarkStart w:id="36" w:name="Text24"/>
       <w:r>
         <w:rPr>
           <w:sz w:val="24"/>
@@ -3789,6 +3820,7 @@
         </w:rPr>
         <w:fldChar w:fldCharType="end"/>
       </w:r>
+      <w:bookmarkEnd w:id="36"/>
       <w:r>
         <w:rPr>
           <w:sz w:val="24"/>
@@ -3818,13 +3850,14 @@
         </w:rPr>
         <w:fldChar w:fldCharType="begin">
           <w:ffData>
-            <w:name w:val="Text13"/>
+            <w:name w:val="Text25"/>
             <w:enabled/>
             <w:calcOnExit w:val="0"/>
             <w:textInput/>
           </w:ffData>
         </w:fldChar>
       </w:r>
+      <w:bookmarkStart w:id="37" w:name="Text25"/>
       <w:r>
         <w:rPr>
           <w:sz w:val="24"/>
@@ -3850,38 +3883,43 @@
       </w:r>
       <w:r>
         <w:rPr>
-          <w:sz w:val="24"/>
-          <w:szCs w:val="24"/>
-          <w:highlight w:val="green"/>
-        </w:rPr>
-        <w:t> </w:t>
-      </w:r>
-      <w:r>
-        <w:rPr>
-          <w:sz w:val="24"/>
-          <w:szCs w:val="24"/>
-          <w:highlight w:val="green"/>
-        </w:rPr>
-        <w:t> </w:t>
-      </w:r>
-      <w:r>
-        <w:rPr>
-          <w:sz w:val="24"/>
-          <w:szCs w:val="24"/>
-          <w:highlight w:val="green"/>
-        </w:rPr>
-        <w:t> </w:t>
-      </w:r>
-      <w:r>
-        <w:rPr>
-          <w:sz w:val="24"/>
-          <w:szCs w:val="24"/>
-          <w:highlight w:val="green"/>
-        </w:rPr>
-        <w:t> </w:t>
-      </w:r>
-      <w:r>
-        <w:rPr>
+          <w:noProof/>
+          <w:sz w:val="24"/>
+          <w:szCs w:val="24"/>
+          <w:highlight w:val="green"/>
+        </w:rPr>
+        <w:t> </w:t>
+      </w:r>
+      <w:r>
+        <w:rPr>
+          <w:noProof/>
+          <w:sz w:val="24"/>
+          <w:szCs w:val="24"/>
+          <w:highlight w:val="green"/>
+        </w:rPr>
+        <w:t> </w:t>
+      </w:r>
+      <w:r>
+        <w:rPr>
+          <w:noProof/>
+          <w:sz w:val="24"/>
+          <w:szCs w:val="24"/>
+          <w:highlight w:val="green"/>
+        </w:rPr>
+        <w:t> </w:t>
+      </w:r>
+      <w:r>
+        <w:rPr>
+          <w:noProof/>
+          <w:sz w:val="24"/>
+          <w:szCs w:val="24"/>
+          <w:highlight w:val="green"/>
+        </w:rPr>
+        <w:t> </w:t>
+      </w:r>
+      <w:r>
+        <w:rPr>
+          <w:noProof/>
           <w:sz w:val="24"/>
           <w:szCs w:val="24"/>
           <w:highlight w:val="green"/>
@@ -3896,6 +3934,7 @@
         </w:rPr>
         <w:fldChar w:fldCharType="end"/>
       </w:r>
+      <w:bookmarkEnd w:id="37"/>
       <w:r>
         <w:rPr>
           <w:sz w:val="24"/>
@@ -3932,13 +3971,14 @@
         </w:rPr>
         <w:fldChar w:fldCharType="begin">
           <w:ffData>
-            <w:name w:val="Text14"/>
+            <w:name w:val="Text26"/>
             <w:enabled/>
             <w:calcOnExit w:val="0"/>
             <w:textInput/>
           </w:ffData>
         </w:fldChar>
       </w:r>
+      <w:bookmarkStart w:id="38" w:name="Text26"/>
       <w:r>
         <w:rPr>
           <w:sz w:val="24"/>
@@ -3964,38 +4004,43 @@
       </w:r>
       <w:r>
         <w:rPr>
-          <w:sz w:val="24"/>
-          <w:szCs w:val="24"/>
-          <w:highlight w:val="green"/>
-        </w:rPr>
-        <w:t> </w:t>
-      </w:r>
-      <w:r>
-        <w:rPr>
-          <w:sz w:val="24"/>
-          <w:szCs w:val="24"/>
-          <w:highlight w:val="green"/>
-        </w:rPr>
-        <w:t> </w:t>
-      </w:r>
-      <w:r>
-        <w:rPr>
-          <w:sz w:val="24"/>
-          <w:szCs w:val="24"/>
-          <w:highlight w:val="green"/>
-        </w:rPr>
-        <w:t> </w:t>
-      </w:r>
-      <w:r>
-        <w:rPr>
-          <w:sz w:val="24"/>
-          <w:szCs w:val="24"/>
-          <w:highlight w:val="green"/>
-        </w:rPr>
-        <w:t> </w:t>
-      </w:r>
-      <w:r>
-        <w:rPr>
+          <w:noProof/>
+          <w:sz w:val="24"/>
+          <w:szCs w:val="24"/>
+          <w:highlight w:val="green"/>
+        </w:rPr>
+        <w:t> </w:t>
+      </w:r>
+      <w:r>
+        <w:rPr>
+          <w:noProof/>
+          <w:sz w:val="24"/>
+          <w:szCs w:val="24"/>
+          <w:highlight w:val="green"/>
+        </w:rPr>
+        <w:t> </w:t>
+      </w:r>
+      <w:r>
+        <w:rPr>
+          <w:noProof/>
+          <w:sz w:val="24"/>
+          <w:szCs w:val="24"/>
+          <w:highlight w:val="green"/>
+        </w:rPr>
+        <w:t> </w:t>
+      </w:r>
+      <w:r>
+        <w:rPr>
+          <w:noProof/>
+          <w:sz w:val="24"/>
+          <w:szCs w:val="24"/>
+          <w:highlight w:val="green"/>
+        </w:rPr>
+        <w:t> </w:t>
+      </w:r>
+      <w:r>
+        <w:rPr>
+          <w:noProof/>
           <w:sz w:val="24"/>
           <w:szCs w:val="24"/>
           <w:highlight w:val="green"/>
@@ -4010,6 +4055,7 @@
         </w:rPr>
         <w:fldChar w:fldCharType="end"/>
       </w:r>
+      <w:bookmarkEnd w:id="38"/>
       <w:r>
         <w:rPr>
           <w:sz w:val="24"/>
@@ -4033,7 +4079,7 @@
           </w:ffData>
         </w:fldChar>
       </w:r>
-      <w:bookmarkStart w:id="27" w:name="Text18"/>
+      <w:bookmarkStart w:id="39" w:name="Text18"/>
       <w:r>
         <w:rPr>
           <w:sz w:val="24"/>
@@ -4110,7 +4156,7 @@
         </w:rPr>
         <w:fldChar w:fldCharType="end"/>
       </w:r>
-      <w:bookmarkEnd w:id="27"/>
+      <w:bookmarkEnd w:id="39"/>
       <w:r>
         <w:rPr>
           <w:sz w:val="24"/>
@@ -4174,13 +4220,14 @@
         </w:rPr>
         <w:fldChar w:fldCharType="begin">
           <w:ffData>
-            <w:name w:val="Text8"/>
+            <w:name w:val="Text27"/>
             <w:enabled/>
             <w:calcOnExit w:val="0"/>
             <w:textInput/>
           </w:ffData>
         </w:fldChar>
       </w:r>
+      <w:bookmarkStart w:id="40" w:name="Text27"/>
       <w:r>
         <w:rPr>
           <w:sz w:val="24"/>
@@ -4257,6 +4304,7 @@
         </w:rPr>
         <w:fldChar w:fldCharType="end"/>
       </w:r>
+      <w:bookmarkEnd w:id="40"/>
       <w:r>
         <w:rPr>
           <w:sz w:val="24"/>
@@ -4292,11 +4340,10 @@
         </w:rPr>
         <w:fldChar w:fldCharType="begin">
           <w:ffData>
-            <w:name w:val=""/>
+            <w:name w:val="Dropdown17"/>
             <w:enabled/>
             <w:calcOnExit w:val="0"/>
             <w:ddList>
-              <w:result w:val="1"/>
               <w:listEntry w:val="n/a"/>
               <w:listEntry w:val="cat"/>
               <w:listEntry w:val="dog"/>
@@ -4304,6 +4351,7 @@
           </w:ffData>
         </w:fldChar>
       </w:r>
+      <w:bookmarkStart w:id="41" w:name="Dropdown17"/>
       <w:r>
         <w:rPr>
           <w:sz w:val="24"/>
@@ -4324,6 +4372,7 @@
         </w:rPr>
         <w:fldChar w:fldCharType="end"/>
       </w:r>
+      <w:bookmarkEnd w:id="41"/>
       <w:r>
         <w:rPr>
           <w:sz w:val="24"/>
@@ -4346,7 +4395,7 @@
         </w:rPr>
         <w:fldChar w:fldCharType="begin">
           <w:ffData>
-            <w:name w:val=""/>
+            <w:name w:val="Dropdown18"/>
             <w:enabled/>
             <w:calcOnExit w:val="0"/>
             <w:ddList>
@@ -4357,6 +4406,7 @@
           </w:ffData>
         </w:fldChar>
       </w:r>
+      <w:bookmarkStart w:id="42" w:name="Dropdown18"/>
       <w:r>
         <w:rPr>
           <w:sz w:val="24"/>
@@ -4377,6 +4427,7 @@
         </w:rPr>
         <w:fldChar w:fldCharType="end"/>
       </w:r>
+      <w:bookmarkEnd w:id="42"/>
       <w:r>
         <w:rPr>
           <w:sz w:val="24"/>
@@ -4416,13 +4467,14 @@
         </w:rPr>
         <w:fldChar w:fldCharType="begin">
           <w:ffData>
-            <w:name w:val="Text9"/>
+            <w:name w:val="Text28"/>
             <w:enabled/>
             <w:calcOnExit w:val="0"/>
             <w:textInput/>
           </w:ffData>
         </w:fldChar>
       </w:r>
+      <w:bookmarkStart w:id="43" w:name="Text28"/>
       <w:r>
         <w:rPr>
           <w:sz w:val="24"/>
@@ -4499,6 +4551,7 @@
         </w:rPr>
         <w:fldChar w:fldCharType="end"/>
       </w:r>
+      <w:bookmarkEnd w:id="43"/>
       <w:r>
         <w:rPr>
           <w:sz w:val="24"/>
@@ -4535,13 +4588,14 @@
         </w:rPr>
         <w:fldChar w:fldCharType="begin">
           <w:ffData>
-            <w:name w:val="Text10"/>
+            <w:name w:val="Text29"/>
             <w:enabled/>
             <w:calcOnExit w:val="0"/>
             <w:textInput/>
           </w:ffData>
         </w:fldChar>
       </w:r>
+      <w:bookmarkStart w:id="44" w:name="Text29"/>
       <w:r>
         <w:rPr>
           <w:sz w:val="24"/>
@@ -4618,6 +4672,7 @@
         </w:rPr>
         <w:fldChar w:fldCharType="end"/>
       </w:r>
+      <w:bookmarkEnd w:id="44"/>
     </w:p>
     <w:p>
       <w:pPr>
@@ -4650,13 +4705,14 @@
         </w:rPr>
         <w:fldChar w:fldCharType="begin">
           <w:ffData>
-            <w:name w:val="Text11"/>
+            <w:name w:val="Text30"/>
             <w:enabled/>
             <w:calcOnExit w:val="0"/>
             <w:textInput/>
           </w:ffData>
         </w:fldChar>
       </w:r>
+      <w:bookmarkStart w:id="45" w:name="Text30"/>
       <w:r>
         <w:rPr>
           <w:sz w:val="24"/>
@@ -4733,6 +4789,7 @@
         </w:rPr>
         <w:fldChar w:fldCharType="end"/>
       </w:r>
+      <w:bookmarkEnd w:id="45"/>
       <w:r>
         <w:rPr>
           <w:sz w:val="24"/>
@@ -4806,7 +4863,7 @@
         </w:rPr>
         <w:fldChar w:fldCharType="begin">
           <w:ffData>
-            <w:name w:val=""/>
+            <w:name w:val="Dropdown19"/>
             <w:enabled/>
             <w:calcOnExit w:val="0"/>
             <w:ddList>
@@ -4817,6 +4874,7 @@
           </w:ffData>
         </w:fldChar>
       </w:r>
+      <w:bookmarkStart w:id="46" w:name="Dropdown19"/>
       <w:r>
         <w:rPr>
           <w:sz w:val="24"/>
@@ -4837,6 +4895,7 @@
         </w:rPr>
         <w:fldChar w:fldCharType="end"/>
       </w:r>
+      <w:bookmarkEnd w:id="46"/>
       <w:r>
         <w:rPr>
           <w:sz w:val="24"/>
@@ -4874,7 +4933,7 @@
         </w:rPr>
         <w:fldChar w:fldCharType="begin">
           <w:ffData>
-            <w:name w:val=""/>
+            <w:name w:val="Dropdown20"/>
             <w:enabled/>
             <w:calcOnExit w:val="0"/>
             <w:ddList>
@@ -4885,6 +4944,7 @@
           </w:ffData>
         </w:fldChar>
       </w:r>
+      <w:bookmarkStart w:id="47" w:name="Dropdown20"/>
       <w:r>
         <w:rPr>
           <w:sz w:val="24"/>
@@ -4905,6 +4965,7 @@
         </w:rPr>
         <w:fldChar w:fldCharType="end"/>
       </w:r>
+      <w:bookmarkEnd w:id="47"/>
       <w:r>
         <w:rPr>
           <w:sz w:val="24"/>
@@ -4935,6 +4996,8 @@
         </w:rPr>
         <w:t xml:space="preserve"> </w:t>
       </w:r>
+      <w:bookmarkStart w:id="48" w:name="_GoBack"/>
+      <w:bookmarkEnd w:id="48"/>
       <w:r>
         <w:rPr>
           <w:sz w:val="24"/>
@@ -4942,7 +5005,7 @@
         </w:rPr>
         <w:fldChar w:fldCharType="begin">
           <w:ffData>
-            <w:name w:val="Dropdown10"/>
+            <w:name w:val="Dropdown21"/>
             <w:enabled/>
             <w:calcOnExit w:val="0"/>
             <w:ddList>
@@ -4954,6 +5017,7 @@
           </w:ffData>
         </w:fldChar>
       </w:r>
+      <w:bookmarkStart w:id="49" w:name="Dropdown21"/>
       <w:r>
         <w:rPr>
           <w:sz w:val="24"/>
@@ -4974,6 +5038,7 @@
         </w:rPr>
         <w:fldChar w:fldCharType="end"/>
       </w:r>
+      <w:bookmarkEnd w:id="49"/>
       <w:r>
         <w:rPr>
           <w:sz w:val="24"/>
@@ -4995,7 +5060,7 @@
         </w:rPr>
         <w:fldChar w:fldCharType="begin">
           <w:ffData>
-            <w:name w:val=""/>
+            <w:name w:val="Dropdown22"/>
             <w:enabled/>
             <w:calcOnExit w:val="0"/>
             <w:ddList>
@@ -5008,6 +5073,7 @@
           </w:ffData>
         </w:fldChar>
       </w:r>
+      <w:bookmarkStart w:id="50" w:name="Dropdown22"/>
       <w:r>
         <w:rPr>
           <w:sz w:val="24"/>
@@ -5028,6 +5094,7 @@
         </w:rPr>
         <w:fldChar w:fldCharType="end"/>
       </w:r>
+      <w:bookmarkEnd w:id="50"/>
     </w:p>
     <w:p>
       <w:pPr>
@@ -5060,13 +5127,14 @@
         </w:rPr>
         <w:fldChar w:fldCharType="begin">
           <w:ffData>
-            <w:name w:val="Text12"/>
+            <w:name w:val="Text31"/>
             <w:enabled/>
             <w:calcOnExit w:val="0"/>
             <w:textInput/>
           </w:ffData>
         </w:fldChar>
       </w:r>
+      <w:bookmarkStart w:id="51" w:name="Text31"/>
       <w:r>
         <w:rPr>
           <w:sz w:val="24"/>
@@ -5143,6 +5211,7 @@
         </w:rPr>
         <w:fldChar w:fldCharType="end"/>
       </w:r>
+      <w:bookmarkEnd w:id="51"/>
       <w:r>
         <w:rPr>
           <w:sz w:val="24"/>
@@ -5172,13 +5241,14 @@
         </w:rPr>
         <w:fldChar w:fldCharType="begin">
           <w:ffData>
-            <w:name w:val="Text13"/>
+            <w:name w:val="Text32"/>
             <w:enabled/>
             <w:calcOnExit w:val="0"/>
             <w:textInput/>
           </w:ffData>
         </w:fldChar>
       </w:r>
+      <w:bookmarkStart w:id="52" w:name="Text32"/>
       <w:r>
         <w:rPr>
           <w:sz w:val="24"/>
@@ -5255,6 +5325,7 @@
         </w:rPr>
         <w:fldChar w:fldCharType="end"/>
       </w:r>
+      <w:bookmarkEnd w:id="52"/>
       <w:r>
         <w:rPr>
           <w:sz w:val="24"/>
@@ -5291,13 +5362,14 @@
         </w:rPr>
         <w:fldChar w:fldCharType="begin">
           <w:ffData>
-            <w:name w:val="Text14"/>
+            <w:name w:val="Text33"/>
             <w:enabled/>
             <w:calcOnExit w:val="0"/>
             <w:textInput/>
           </w:ffData>
         </w:fldChar>
       </w:r>
+      <w:bookmarkStart w:id="53" w:name="Text33"/>
       <w:r>
         <w:rPr>
           <w:sz w:val="24"/>
@@ -5374,6 +5446,7 @@
         </w:rPr>
         <w:fldChar w:fldCharType="end"/>
       </w:r>
+      <w:bookmarkEnd w:id="53"/>
       <w:r>
         <w:rPr>
           <w:sz w:val="24"/>
@@ -5397,7 +5470,7 @@
           </w:ffData>
         </w:fldChar>
       </w:r>
-      <w:bookmarkStart w:id="28" w:name="Text19"/>
+      <w:bookmarkStart w:id="54" w:name="Text19"/>
       <w:r>
         <w:rPr>
           <w:sz w:val="24"/>
@@ -5474,7 +5547,7 @@
         </w:rPr>
         <w:fldChar w:fldCharType="end"/>
       </w:r>
-      <w:bookmarkEnd w:id="28"/>
+      <w:bookmarkEnd w:id="54"/>
       <w:r>
         <w:rPr>
           <w:sz w:val="24"/>
@@ -5530,7 +5603,7 @@
       </w:pPr>
     </w:pPrDefault>
   </w:docDefaults>
-  <w:latentStyles w:defLockedState="0" w:defUIPriority="99" w:defSemiHidden="1" w:defUnhideWhenUsed="1" w:defQFormat="0" w:count="267">
+  <w:latentStyles w:defLockedState="0" w:defUIPriority="99" w:defSemiHidden="1" w:defUnhideWhenUsed="1" w:defQFormat="0" w:count="276">
     <w:lsdException w:name="Normal" w:semiHidden="0" w:uiPriority="0" w:unhideWhenUsed="0" w:qFormat="1"/>
     <w:lsdException w:name="heading 1" w:semiHidden="0" w:uiPriority="9" w:unhideWhenUsed="0" w:qFormat="1"/>
     <w:lsdException w:name="heading 2" w:uiPriority="9" w:qFormat="1"/>
@@ -5753,7 +5826,7 @@
 </file>
 
 <file path=word/stylesWithEffects.xml><?xml version="1.0" encoding="utf-8"?>
-<w:styles xmlns:wpc="http://schemas.microsoft.com/office/word/2010/wordprocessingCanvas" xmlns:mc="http://schemas.openxmlformats.org/markup-compatibility/2006" xmlns:o="urn:schemas-microsoft-com:office:office" xmlns:r="http://schemas.openxmlformats.org/officeDocument/2006/relationships" xmlns:m="http://schemas.openxmlformats.org/officeDocument/2006/math" xmlns:v="urn:schemas-microsoft-com:vml" xmlns:wp14="http://schemas.microsoft.com/office/word/2010/wordprocessingDrawing" xmlns:wp="http://schemas.openxmlformats.org/drawingml/2006/wordprocessingDrawing" xmlns:w10="urn:schemas-microsoft-com:office:word" xmlns:w="http://schemas.openxmlformats.org/wordprocessingml/2006/main" xmlns:w14="http://schemas.microsoft.com/office/word/2010/wordml" xmlns:wpg="http://schemas.microsoft.com/office/word/2010/wordprocessingGroup" xmlns:wpi="http://schemas.microsoft.com/office/word/2010/wordprocessingInk" xmlns:wne="http://schemas.microsoft.com/office/word/2006/wordml" xmlns:wps="http://schemas.microsoft.com/office/word/2010/wordprocessingShape" mc:Ignorable="w14 wp14">
+<w:styles xmlns:wpc="http://schemas.microsoft.com/office/word/2010/wordprocessingCanvas" xmlns:mo="http://schemas.microsoft.com/office/mac/office/2008/main" xmlns:mc="http://schemas.openxmlformats.org/markup-compatibility/2006" xmlns:mv="urn:schemas-microsoft-com:mac:vml" xmlns:o="urn:schemas-microsoft-com:office:office" xmlns:r="http://schemas.openxmlformats.org/officeDocument/2006/relationships" xmlns:m="http://schemas.openxmlformats.org/officeDocument/2006/math" xmlns:v="urn:schemas-microsoft-com:vml" xmlns:wp14="http://schemas.microsoft.com/office/word/2010/wordprocessingDrawing" xmlns:wp="http://schemas.openxmlformats.org/drawingml/2006/wordprocessingDrawing" xmlns:w10="urn:schemas-microsoft-com:office:word" xmlns:w="http://schemas.openxmlformats.org/wordprocessingml/2006/main" xmlns:w14="http://schemas.microsoft.com/office/word/2010/wordml" xmlns:wpg="http://schemas.microsoft.com/office/word/2010/wordprocessingGroup" xmlns:wpi="http://schemas.microsoft.com/office/word/2010/wordprocessingInk" xmlns:wne="http://schemas.microsoft.com/office/word/2006/wordml" xmlns:wps="http://schemas.microsoft.com/office/word/2010/wordprocessingShape" mc:Ignorable="w14 wp14">
   <w:docDefaults>
     <w:rPrDefault>
       <w:rPr>
@@ -5769,7 +5842,7 @@
       </w:pPr>
     </w:pPrDefault>
   </w:docDefaults>
-  <w:latentStyles w:defLockedState="0" w:defUIPriority="99" w:defSemiHidden="1" w:defUnhideWhenUsed="1" w:defQFormat="0" w:count="267">
+  <w:latentStyles w:defLockedState="0" w:defUIPriority="99" w:defSemiHidden="1" w:defUnhideWhenUsed="1" w:defQFormat="0" w:count="276">
     <w:lsdException w:name="Normal" w:semiHidden="0" w:uiPriority="0" w:unhideWhenUsed="0" w:qFormat="1"/>
     <w:lsdException w:name="heading 1" w:semiHidden="0" w:uiPriority="9" w:unhideWhenUsed="0" w:qFormat="1"/>
     <w:lsdException w:name="heading 2" w:uiPriority="9" w:qFormat="1"/>

</xml_diff>

<commit_message>
Revert "Add support for second and third pets"
This reverts commit 9c6eb56930f6dfc1c986db59587a8a222222809b.
</commit_message>
<xml_diff>
--- a/functions/etc/form.docx
+++ b/functions/etc/form.docx
@@ -1,6 +1,6 @@
 
 <file path=word/document.xml><?xml version="1.0" encoding="utf-8"?>
-<w:document xmlns:wpc="http://schemas.microsoft.com/office/word/2010/wordprocessingCanvas" xmlns:mo="http://schemas.microsoft.com/office/mac/office/2008/main" xmlns:mc="http://schemas.openxmlformats.org/markup-compatibility/2006" xmlns:mv="urn:schemas-microsoft-com:mac:vml" xmlns:o="urn:schemas-microsoft-com:office:office" xmlns:r="http://schemas.openxmlformats.org/officeDocument/2006/relationships" xmlns:m="http://schemas.openxmlformats.org/officeDocument/2006/math" xmlns:v="urn:schemas-microsoft-com:vml" xmlns:wp14="http://schemas.microsoft.com/office/word/2010/wordprocessingDrawing" xmlns:wp="http://schemas.openxmlformats.org/drawingml/2006/wordprocessingDrawing" xmlns:w10="urn:schemas-microsoft-com:office:word" xmlns:w="http://schemas.openxmlformats.org/wordprocessingml/2006/main" xmlns:w14="http://schemas.microsoft.com/office/word/2010/wordml" xmlns:wpg="http://schemas.microsoft.com/office/word/2010/wordprocessingGroup" xmlns:wpi="http://schemas.microsoft.com/office/word/2010/wordprocessingInk" xmlns:wne="http://schemas.microsoft.com/office/word/2006/wordml" xmlns:wps="http://schemas.microsoft.com/office/word/2010/wordprocessingShape" mc:Ignorable="w14 wp14">
+<w:document xmlns:wpc="http://schemas.microsoft.com/office/word/2010/wordprocessingCanvas" xmlns:mc="http://schemas.openxmlformats.org/markup-compatibility/2006" xmlns:o="urn:schemas-microsoft-com:office:office" xmlns:r="http://schemas.openxmlformats.org/officeDocument/2006/relationships" xmlns:m="http://schemas.openxmlformats.org/officeDocument/2006/math" xmlns:v="urn:schemas-microsoft-com:vml" xmlns:wp14="http://schemas.microsoft.com/office/word/2010/wordprocessingDrawing" xmlns:wp="http://schemas.openxmlformats.org/drawingml/2006/wordprocessingDrawing" xmlns:w10="urn:schemas-microsoft-com:office:word" xmlns:w="http://schemas.openxmlformats.org/wordprocessingml/2006/main" xmlns:w14="http://schemas.microsoft.com/office/word/2010/wordml" xmlns:wpg="http://schemas.microsoft.com/office/word/2010/wordprocessingGroup" xmlns:wpi="http://schemas.microsoft.com/office/word/2010/wordprocessingInk" xmlns:wne="http://schemas.microsoft.com/office/word/2006/wordml" xmlns:wps="http://schemas.microsoft.com/office/word/2010/wordprocessingShape" mc:Ignorable="w14 wp14">
   <w:body>
     <w:p>
       <w:pPr>
@@ -434,6 +434,8 @@
         </w:rPr>
         <w:fldChar w:fldCharType="separate"/>
       </w:r>
+      <w:bookmarkStart w:id="4" w:name="_GoBack"/>
+      <w:bookmarkEnd w:id="4"/>
       <w:r>
         <w:rPr>
           <w:sz w:val="24"/>
@@ -522,7 +524,7 @@
           </w:ffData>
         </w:fldChar>
       </w:r>
-      <w:bookmarkStart w:id="4" w:name="Text4"/>
+      <w:bookmarkStart w:id="5" w:name="Text4"/>
       <w:r>
         <w:rPr>
           <w:sz w:val="24"/>
@@ -594,7 +596,7 @@
         </w:rPr>
         <w:fldChar w:fldCharType="end"/>
       </w:r>
-      <w:bookmarkEnd w:id="4"/>
+      <w:bookmarkEnd w:id="5"/>
     </w:p>
     <w:p>
       <w:pPr>
@@ -657,7 +659,7 @@
           </w:ffData>
         </w:fldChar>
       </w:r>
-      <w:bookmarkStart w:id="5" w:name="Dropdown1"/>
+      <w:bookmarkStart w:id="6" w:name="Dropdown1"/>
       <w:r>
         <w:rPr>
           <w:sz w:val="24"/>
@@ -678,7 +680,7 @@
         </w:rPr>
         <w:fldChar w:fldCharType="end"/>
       </w:r>
-      <w:bookmarkEnd w:id="5"/>
+      <w:bookmarkEnd w:id="6"/>
       <w:r>
         <w:rPr>
           <w:sz w:val="24"/>
@@ -729,7 +731,7 @@
           </w:ffData>
         </w:fldChar>
       </w:r>
-      <w:bookmarkStart w:id="6" w:name="Text5"/>
+      <w:bookmarkStart w:id="7" w:name="Text5"/>
       <w:r>
         <w:rPr>
           <w:sz w:val="24"/>
@@ -801,7 +803,7 @@
         </w:rPr>
         <w:fldChar w:fldCharType="end"/>
       </w:r>
-      <w:bookmarkEnd w:id="6"/>
+      <w:bookmarkEnd w:id="7"/>
       <w:r>
         <w:rPr>
           <w:sz w:val="24"/>
@@ -897,7 +899,7 @@
           </w:ffData>
         </w:fldChar>
       </w:r>
-      <w:bookmarkStart w:id="7" w:name="Dropdown2"/>
+      <w:bookmarkStart w:id="8" w:name="Dropdown2"/>
       <w:r>
         <w:rPr>
           <w:sz w:val="24"/>
@@ -918,7 +920,7 @@
         </w:rPr>
         <w:fldChar w:fldCharType="end"/>
       </w:r>
-      <w:bookmarkEnd w:id="7"/>
+      <w:bookmarkEnd w:id="8"/>
       <w:r>
         <w:rPr>
           <w:sz w:val="24"/>
@@ -983,7 +985,7 @@
           </w:ffData>
         </w:fldChar>
       </w:r>
-      <w:bookmarkStart w:id="8" w:name="Text6"/>
+      <w:bookmarkStart w:id="9" w:name="Text6"/>
       <w:r>
         <w:rPr>
           <w:sz w:val="24"/>
@@ -1060,7 +1062,7 @@
         </w:rPr>
         <w:fldChar w:fldCharType="end"/>
       </w:r>
-      <w:bookmarkEnd w:id="8"/>
+      <w:bookmarkEnd w:id="9"/>
     </w:p>
     <w:p>
       <w:pPr>
@@ -1115,7 +1117,7 @@
           </w:ffData>
         </w:fldChar>
       </w:r>
-      <w:bookmarkStart w:id="9" w:name="Dropdown3"/>
+      <w:bookmarkStart w:id="10" w:name="Dropdown3"/>
       <w:r>
         <w:rPr>
           <w:sz w:val="24"/>
@@ -1136,7 +1138,7 @@
         </w:rPr>
         <w:fldChar w:fldCharType="end"/>
       </w:r>
-      <w:bookmarkEnd w:id="9"/>
+      <w:bookmarkEnd w:id="10"/>
     </w:p>
     <w:p>
       <w:pPr>
@@ -1219,7 +1221,7 @@
           </w:ffData>
         </w:fldChar>
       </w:r>
-      <w:bookmarkStart w:id="10" w:name="Text7"/>
+      <w:bookmarkStart w:id="11" w:name="Text7"/>
       <w:r>
         <w:rPr>
           <w:sz w:val="24"/>
@@ -1296,7 +1298,7 @@
         </w:rPr>
         <w:fldChar w:fldCharType="end"/>
       </w:r>
-      <w:bookmarkEnd w:id="10"/>
+      <w:bookmarkEnd w:id="11"/>
       <w:r>
         <w:rPr>
           <w:sz w:val="24"/>
@@ -1319,7 +1321,7 @@
           </w:ffData>
         </w:fldChar>
       </w:r>
-      <w:bookmarkStart w:id="11" w:name="Text16"/>
+      <w:bookmarkStart w:id="12" w:name="Text16"/>
       <w:r>
         <w:rPr>
           <w:sz w:val="24"/>
@@ -1396,7 +1398,7 @@
         </w:rPr>
         <w:fldChar w:fldCharType="end"/>
       </w:r>
-      <w:bookmarkEnd w:id="11"/>
+      <w:bookmarkEnd w:id="12"/>
     </w:p>
     <w:p>
       <w:pPr>
@@ -1460,7 +1462,7 @@
           </w:ffData>
         </w:fldChar>
       </w:r>
-      <w:bookmarkStart w:id="12" w:name="Text8"/>
+      <w:bookmarkStart w:id="13" w:name="Text8"/>
       <w:r>
         <w:rPr>
           <w:sz w:val="24"/>
@@ -1532,7 +1534,7 @@
         </w:rPr>
         <w:fldChar w:fldCharType="end"/>
       </w:r>
-      <w:bookmarkEnd w:id="12"/>
+      <w:bookmarkEnd w:id="13"/>
       <w:r>
         <w:rPr>
           <w:sz w:val="24"/>
@@ -1578,7 +1580,7 @@
           </w:ffData>
         </w:fldChar>
       </w:r>
-      <w:bookmarkStart w:id="13" w:name="Dropdown4"/>
+      <w:bookmarkStart w:id="14" w:name="Dropdown4"/>
       <w:r>
         <w:rPr>
           <w:sz w:val="24"/>
@@ -1599,7 +1601,7 @@
         </w:rPr>
         <w:fldChar w:fldCharType="end"/>
       </w:r>
-      <w:bookmarkEnd w:id="13"/>
+      <w:bookmarkEnd w:id="14"/>
       <w:r>
         <w:rPr>
           <w:sz w:val="24"/>
@@ -1633,7 +1635,7 @@
           </w:ffData>
         </w:fldChar>
       </w:r>
-      <w:bookmarkStart w:id="14" w:name="Dropdown5"/>
+      <w:bookmarkStart w:id="15" w:name="Dropdown5"/>
       <w:r>
         <w:rPr>
           <w:sz w:val="24"/>
@@ -1654,7 +1656,7 @@
         </w:rPr>
         <w:fldChar w:fldCharType="end"/>
       </w:r>
-      <w:bookmarkEnd w:id="14"/>
+      <w:bookmarkEnd w:id="15"/>
       <w:r>
         <w:rPr>
           <w:sz w:val="24"/>
@@ -1701,7 +1703,7 @@
           </w:ffData>
         </w:fldChar>
       </w:r>
-      <w:bookmarkStart w:id="15" w:name="Text9"/>
+      <w:bookmarkStart w:id="16" w:name="Text9"/>
       <w:r>
         <w:rPr>
           <w:sz w:val="24"/>
@@ -1773,7 +1775,7 @@
         </w:rPr>
         <w:fldChar w:fldCharType="end"/>
       </w:r>
-      <w:bookmarkEnd w:id="15"/>
+      <w:bookmarkEnd w:id="16"/>
       <w:r>
         <w:rPr>
           <w:sz w:val="24"/>
@@ -1817,7 +1819,7 @@
           </w:ffData>
         </w:fldChar>
       </w:r>
-      <w:bookmarkStart w:id="16" w:name="Text10"/>
+      <w:bookmarkStart w:id="17" w:name="Text10"/>
       <w:r>
         <w:rPr>
           <w:sz w:val="24"/>
@@ -1889,7 +1891,7 @@
         </w:rPr>
         <w:fldChar w:fldCharType="end"/>
       </w:r>
-      <w:bookmarkEnd w:id="16"/>
+      <w:bookmarkEnd w:id="17"/>
     </w:p>
     <w:p>
       <w:pPr>
@@ -1936,7 +1938,7 @@
           </w:ffData>
         </w:fldChar>
       </w:r>
-      <w:bookmarkStart w:id="17" w:name="Text11"/>
+      <w:bookmarkStart w:id="18" w:name="Text11"/>
       <w:r>
         <w:rPr>
           <w:sz w:val="24"/>
@@ -2008,7 +2010,7 @@
         </w:rPr>
         <w:fldChar w:fldCharType="end"/>
       </w:r>
-      <w:bookmarkEnd w:id="17"/>
+      <w:bookmarkEnd w:id="18"/>
       <w:r>
         <w:rPr>
           <w:sz w:val="24"/>
@@ -2093,7 +2095,7 @@
           </w:ffData>
         </w:fldChar>
       </w:r>
-      <w:bookmarkStart w:id="18" w:name="Dropdown6"/>
+      <w:bookmarkStart w:id="19" w:name="Dropdown6"/>
       <w:r>
         <w:rPr>
           <w:sz w:val="24"/>
@@ -2114,7 +2116,7 @@
         </w:rPr>
         <w:fldChar w:fldCharType="end"/>
       </w:r>
-      <w:bookmarkEnd w:id="18"/>
+      <w:bookmarkEnd w:id="19"/>
       <w:r>
         <w:rPr>
           <w:sz w:val="24"/>
@@ -2162,7 +2164,7 @@
           </w:ffData>
         </w:fldChar>
       </w:r>
-      <w:bookmarkStart w:id="19" w:name="Dropdown7"/>
+      <w:bookmarkStart w:id="20" w:name="Dropdown7"/>
       <w:r>
         <w:rPr>
           <w:sz w:val="24"/>
@@ -2183,7 +2185,7 @@
         </w:rPr>
         <w:fldChar w:fldCharType="end"/>
       </w:r>
-      <w:bookmarkEnd w:id="19"/>
+      <w:bookmarkEnd w:id="20"/>
       <w:r>
         <w:rPr>
           <w:sz w:val="24"/>
@@ -2234,7 +2236,7 @@
           </w:ffData>
         </w:fldChar>
       </w:r>
-      <w:bookmarkStart w:id="20" w:name="Dropdown10"/>
+      <w:bookmarkStart w:id="21" w:name="Dropdown10"/>
       <w:r>
         <w:rPr>
           <w:sz w:val="24"/>
@@ -2255,7 +2257,7 @@
         </w:rPr>
         <w:fldChar w:fldCharType="end"/>
       </w:r>
-      <w:bookmarkEnd w:id="20"/>
+      <w:bookmarkEnd w:id="21"/>
       <w:r>
         <w:rPr>
           <w:sz w:val="24"/>
@@ -2296,7 +2298,7 @@
           </w:ffData>
         </w:fldChar>
       </w:r>
-      <w:bookmarkStart w:id="21" w:name="Dropdown9"/>
+      <w:bookmarkStart w:id="22" w:name="Dropdown9"/>
       <w:r>
         <w:rPr>
           <w:sz w:val="24"/>
@@ -2317,7 +2319,7 @@
         </w:rPr>
         <w:fldChar w:fldCharType="end"/>
       </w:r>
-      <w:bookmarkEnd w:id="21"/>
+      <w:bookmarkEnd w:id="22"/>
     </w:p>
     <w:p>
       <w:pPr>
@@ -2357,7 +2359,7 @@
           </w:ffData>
         </w:fldChar>
       </w:r>
-      <w:bookmarkStart w:id="22" w:name="Text12"/>
+      <w:bookmarkStart w:id="23" w:name="Text12"/>
       <w:r>
         <w:rPr>
           <w:sz w:val="24"/>
@@ -2434,7 +2436,7 @@
         </w:rPr>
         <w:fldChar w:fldCharType="end"/>
       </w:r>
-      <w:bookmarkEnd w:id="22"/>
+      <w:bookmarkEnd w:id="23"/>
       <w:r>
         <w:rPr>
           <w:sz w:val="24"/>
@@ -2478,7 +2480,7 @@
           </w:ffData>
         </w:fldChar>
       </w:r>
-      <w:bookmarkStart w:id="23" w:name="Text13"/>
+      <w:bookmarkStart w:id="24" w:name="Text13"/>
       <w:r>
         <w:rPr>
           <w:sz w:val="24"/>
@@ -2550,7 +2552,7 @@
         </w:rPr>
         <w:fldChar w:fldCharType="end"/>
       </w:r>
-      <w:bookmarkEnd w:id="23"/>
+      <w:bookmarkEnd w:id="24"/>
       <w:r>
         <w:rPr>
           <w:sz w:val="24"/>
@@ -2594,7 +2596,7 @@
           </w:ffData>
         </w:fldChar>
       </w:r>
-      <w:bookmarkStart w:id="24" w:name="Text14"/>
+      <w:bookmarkStart w:id="25" w:name="Text14"/>
       <w:r>
         <w:rPr>
           <w:sz w:val="24"/>
@@ -2666,7 +2668,7 @@
         </w:rPr>
         <w:fldChar w:fldCharType="end"/>
       </w:r>
-      <w:bookmarkEnd w:id="24"/>
+      <w:bookmarkEnd w:id="25"/>
       <w:r>
         <w:rPr>
           <w:sz w:val="24"/>
@@ -2690,7 +2692,7 @@
           </w:ffData>
         </w:fldChar>
       </w:r>
-      <w:bookmarkStart w:id="25" w:name="Text17"/>
+      <w:bookmarkStart w:id="26" w:name="Text17"/>
       <w:r>
         <w:rPr>
           <w:sz w:val="24"/>
@@ -2767,7 +2769,7 @@
         </w:rPr>
         <w:fldChar w:fldCharType="end"/>
       </w:r>
-      <w:bookmarkEnd w:id="25"/>
+      <w:bookmarkEnd w:id="26"/>
       <w:r>
         <w:rPr>
           <w:sz w:val="24"/>
@@ -2831,14 +2833,13 @@
         </w:rPr>
         <w:fldChar w:fldCharType="begin">
           <w:ffData>
-            <w:name w:val="Text20"/>
+            <w:name w:val="Text8"/>
             <w:enabled/>
             <w:calcOnExit w:val="0"/>
             <w:textInput/>
           </w:ffData>
         </w:fldChar>
       </w:r>
-      <w:bookmarkStart w:id="26" w:name="Text20"/>
       <w:r>
         <w:rPr>
           <w:sz w:val="24"/>
@@ -2864,43 +2865,38 @@
       </w:r>
       <w:r>
         <w:rPr>
-          <w:noProof/>
-          <w:sz w:val="24"/>
-          <w:szCs w:val="24"/>
-          <w:highlight w:val="yellow"/>
-        </w:rPr>
-        <w:t> </w:t>
-      </w:r>
-      <w:r>
-        <w:rPr>
-          <w:noProof/>
-          <w:sz w:val="24"/>
-          <w:szCs w:val="24"/>
-          <w:highlight w:val="yellow"/>
-        </w:rPr>
-        <w:t> </w:t>
-      </w:r>
-      <w:r>
-        <w:rPr>
-          <w:noProof/>
-          <w:sz w:val="24"/>
-          <w:szCs w:val="24"/>
-          <w:highlight w:val="yellow"/>
-        </w:rPr>
-        <w:t> </w:t>
-      </w:r>
-      <w:r>
-        <w:rPr>
-          <w:noProof/>
-          <w:sz w:val="24"/>
-          <w:szCs w:val="24"/>
-          <w:highlight w:val="yellow"/>
-        </w:rPr>
-        <w:t> </w:t>
-      </w:r>
-      <w:r>
-        <w:rPr>
-          <w:noProof/>
+          <w:sz w:val="24"/>
+          <w:szCs w:val="24"/>
+          <w:highlight w:val="yellow"/>
+        </w:rPr>
+        <w:t> </w:t>
+      </w:r>
+      <w:r>
+        <w:rPr>
+          <w:sz w:val="24"/>
+          <w:szCs w:val="24"/>
+          <w:highlight w:val="yellow"/>
+        </w:rPr>
+        <w:t> </w:t>
+      </w:r>
+      <w:r>
+        <w:rPr>
+          <w:sz w:val="24"/>
+          <w:szCs w:val="24"/>
+          <w:highlight w:val="yellow"/>
+        </w:rPr>
+        <w:t> </w:t>
+      </w:r>
+      <w:r>
+        <w:rPr>
+          <w:sz w:val="24"/>
+          <w:szCs w:val="24"/>
+          <w:highlight w:val="yellow"/>
+        </w:rPr>
+        <w:t> </w:t>
+      </w:r>
+      <w:r>
+        <w:rPr>
           <w:sz w:val="24"/>
           <w:szCs w:val="24"/>
           <w:highlight w:val="yellow"/>
@@ -2915,7 +2911,6 @@
         </w:rPr>
         <w:fldChar w:fldCharType="end"/>
       </w:r>
-      <w:bookmarkEnd w:id="26"/>
       <w:r>
         <w:rPr>
           <w:sz w:val="24"/>
@@ -2951,10 +2946,11 @@
         </w:rPr>
         <w:fldChar w:fldCharType="begin">
           <w:ffData>
-            <w:name w:val="Dropdown11"/>
+            <w:name w:val=""/>
             <w:enabled/>
             <w:calcOnExit w:val="0"/>
             <w:ddList>
+              <w:result w:val="1"/>
               <w:listEntry w:val="n/a"/>
               <w:listEntry w:val="cat"/>
               <w:listEntry w:val="dog"/>
@@ -2962,7 +2958,6 @@
           </w:ffData>
         </w:fldChar>
       </w:r>
-      <w:bookmarkStart w:id="27" w:name="Dropdown11"/>
       <w:r>
         <w:rPr>
           <w:sz w:val="24"/>
@@ -2983,7 +2978,6 @@
         </w:rPr>
         <w:fldChar w:fldCharType="end"/>
       </w:r>
-      <w:bookmarkEnd w:id="27"/>
       <w:r>
         <w:rPr>
           <w:sz w:val="24"/>
@@ -3006,7 +3000,7 @@
         </w:rPr>
         <w:fldChar w:fldCharType="begin">
           <w:ffData>
-            <w:name w:val="Dropdown12"/>
+            <w:name w:val=""/>
             <w:enabled/>
             <w:calcOnExit w:val="0"/>
             <w:ddList>
@@ -3017,7 +3011,6 @@
           </w:ffData>
         </w:fldChar>
       </w:r>
-      <w:bookmarkStart w:id="28" w:name="Dropdown12"/>
       <w:r>
         <w:rPr>
           <w:sz w:val="24"/>
@@ -3038,7 +3031,6 @@
         </w:rPr>
         <w:fldChar w:fldCharType="end"/>
       </w:r>
-      <w:bookmarkEnd w:id="28"/>
       <w:r>
         <w:rPr>
           <w:sz w:val="24"/>
@@ -3078,14 +3070,13 @@
         </w:rPr>
         <w:fldChar w:fldCharType="begin">
           <w:ffData>
-            <w:name w:val="Text21"/>
+            <w:name w:val="Text9"/>
             <w:enabled/>
             <w:calcOnExit w:val="0"/>
             <w:textInput/>
           </w:ffData>
         </w:fldChar>
       </w:r>
-      <w:bookmarkStart w:id="29" w:name="Text21"/>
       <w:r>
         <w:rPr>
           <w:sz w:val="24"/>
@@ -3111,43 +3102,38 @@
       </w:r>
       <w:r>
         <w:rPr>
-          <w:noProof/>
-          <w:sz w:val="24"/>
-          <w:szCs w:val="24"/>
-          <w:highlight w:val="yellow"/>
-        </w:rPr>
-        <w:t> </w:t>
-      </w:r>
-      <w:r>
-        <w:rPr>
-          <w:noProof/>
-          <w:sz w:val="24"/>
-          <w:szCs w:val="24"/>
-          <w:highlight w:val="yellow"/>
-        </w:rPr>
-        <w:t> </w:t>
-      </w:r>
-      <w:r>
-        <w:rPr>
-          <w:noProof/>
-          <w:sz w:val="24"/>
-          <w:szCs w:val="24"/>
-          <w:highlight w:val="yellow"/>
-        </w:rPr>
-        <w:t> </w:t>
-      </w:r>
-      <w:r>
-        <w:rPr>
-          <w:noProof/>
-          <w:sz w:val="24"/>
-          <w:szCs w:val="24"/>
-          <w:highlight w:val="yellow"/>
-        </w:rPr>
-        <w:t> </w:t>
-      </w:r>
-      <w:r>
-        <w:rPr>
-          <w:noProof/>
+          <w:sz w:val="24"/>
+          <w:szCs w:val="24"/>
+          <w:highlight w:val="yellow"/>
+        </w:rPr>
+        <w:t> </w:t>
+      </w:r>
+      <w:r>
+        <w:rPr>
+          <w:sz w:val="24"/>
+          <w:szCs w:val="24"/>
+          <w:highlight w:val="yellow"/>
+        </w:rPr>
+        <w:t> </w:t>
+      </w:r>
+      <w:r>
+        <w:rPr>
+          <w:sz w:val="24"/>
+          <w:szCs w:val="24"/>
+          <w:highlight w:val="yellow"/>
+        </w:rPr>
+        <w:t> </w:t>
+      </w:r>
+      <w:r>
+        <w:rPr>
+          <w:sz w:val="24"/>
+          <w:szCs w:val="24"/>
+          <w:highlight w:val="yellow"/>
+        </w:rPr>
+        <w:t> </w:t>
+      </w:r>
+      <w:r>
+        <w:rPr>
           <w:sz w:val="24"/>
           <w:szCs w:val="24"/>
           <w:highlight w:val="yellow"/>
@@ -3162,7 +3148,6 @@
         </w:rPr>
         <w:fldChar w:fldCharType="end"/>
       </w:r>
-      <w:bookmarkEnd w:id="29"/>
       <w:r>
         <w:rPr>
           <w:sz w:val="24"/>
@@ -3199,14 +3184,13 @@
         </w:rPr>
         <w:fldChar w:fldCharType="begin">
           <w:ffData>
-            <w:name w:val="Text22"/>
+            <w:name w:val="Text10"/>
             <w:enabled/>
             <w:calcOnExit w:val="0"/>
             <w:textInput/>
           </w:ffData>
         </w:fldChar>
       </w:r>
-      <w:bookmarkStart w:id="30" w:name="Text22"/>
       <w:r>
         <w:rPr>
           <w:sz w:val="24"/>
@@ -3232,43 +3216,38 @@
       </w:r>
       <w:r>
         <w:rPr>
-          <w:noProof/>
-          <w:sz w:val="24"/>
-          <w:szCs w:val="24"/>
-          <w:highlight w:val="yellow"/>
-        </w:rPr>
-        <w:t> </w:t>
-      </w:r>
-      <w:r>
-        <w:rPr>
-          <w:noProof/>
-          <w:sz w:val="24"/>
-          <w:szCs w:val="24"/>
-          <w:highlight w:val="yellow"/>
-        </w:rPr>
-        <w:t> </w:t>
-      </w:r>
-      <w:r>
-        <w:rPr>
-          <w:noProof/>
-          <w:sz w:val="24"/>
-          <w:szCs w:val="24"/>
-          <w:highlight w:val="yellow"/>
-        </w:rPr>
-        <w:t> </w:t>
-      </w:r>
-      <w:r>
-        <w:rPr>
-          <w:noProof/>
-          <w:sz w:val="24"/>
-          <w:szCs w:val="24"/>
-          <w:highlight w:val="yellow"/>
-        </w:rPr>
-        <w:t> </w:t>
-      </w:r>
-      <w:r>
-        <w:rPr>
-          <w:noProof/>
+          <w:sz w:val="24"/>
+          <w:szCs w:val="24"/>
+          <w:highlight w:val="yellow"/>
+        </w:rPr>
+        <w:t> </w:t>
+      </w:r>
+      <w:r>
+        <w:rPr>
+          <w:sz w:val="24"/>
+          <w:szCs w:val="24"/>
+          <w:highlight w:val="yellow"/>
+        </w:rPr>
+        <w:t> </w:t>
+      </w:r>
+      <w:r>
+        <w:rPr>
+          <w:sz w:val="24"/>
+          <w:szCs w:val="24"/>
+          <w:highlight w:val="yellow"/>
+        </w:rPr>
+        <w:t> </w:t>
+      </w:r>
+      <w:r>
+        <w:rPr>
+          <w:sz w:val="24"/>
+          <w:szCs w:val="24"/>
+          <w:highlight w:val="yellow"/>
+        </w:rPr>
+        <w:t> </w:t>
+      </w:r>
+      <w:r>
+        <w:rPr>
           <w:sz w:val="24"/>
           <w:szCs w:val="24"/>
           <w:highlight w:val="yellow"/>
@@ -3283,7 +3262,6 @@
         </w:rPr>
         <w:fldChar w:fldCharType="end"/>
       </w:r>
-      <w:bookmarkEnd w:id="30"/>
     </w:p>
     <w:p>
       <w:pPr>
@@ -3316,14 +3294,13 @@
         </w:rPr>
         <w:fldChar w:fldCharType="begin">
           <w:ffData>
-            <w:name w:val="Text23"/>
+            <w:name w:val="Text11"/>
             <w:enabled/>
             <w:calcOnExit w:val="0"/>
             <w:textInput/>
           </w:ffData>
         </w:fldChar>
       </w:r>
-      <w:bookmarkStart w:id="31" w:name="Text23"/>
       <w:r>
         <w:rPr>
           <w:sz w:val="24"/>
@@ -3400,7 +3377,6 @@
         </w:rPr>
         <w:fldChar w:fldCharType="end"/>
       </w:r>
-      <w:bookmarkEnd w:id="31"/>
       <w:r>
         <w:rPr>
           <w:sz w:val="24"/>
@@ -3474,10 +3450,11 @@
         </w:rPr>
         <w:fldChar w:fldCharType="begin">
           <w:ffData>
-            <w:name w:val="Dropdown13"/>
+            <w:name w:val=""/>
             <w:enabled/>
             <w:calcOnExit w:val="0"/>
             <w:ddList>
+              <w:result w:val="2"/>
               <w:listEntry w:val="n/a"/>
               <w:listEntry w:val="n"/>
               <w:listEntry w:val="y"/>
@@ -3485,7 +3462,6 @@
           </w:ffData>
         </w:fldChar>
       </w:r>
-      <w:bookmarkStart w:id="32" w:name="Dropdown13"/>
       <w:r>
         <w:rPr>
           <w:sz w:val="24"/>
@@ -3506,7 +3482,6 @@
         </w:rPr>
         <w:fldChar w:fldCharType="end"/>
       </w:r>
-      <w:bookmarkEnd w:id="32"/>
       <w:r>
         <w:rPr>
           <w:sz w:val="24"/>
@@ -3544,10 +3519,11 @@
         </w:rPr>
         <w:fldChar w:fldCharType="begin">
           <w:ffData>
-            <w:name w:val="Dropdown14"/>
+            <w:name w:val=""/>
             <w:enabled/>
             <w:calcOnExit w:val="0"/>
             <w:ddList>
+              <w:result w:val="1"/>
               <w:listEntry w:val="n/a"/>
               <w:listEntry w:val="n"/>
               <w:listEntry w:val="y"/>
@@ -3555,7 +3531,6 @@
           </w:ffData>
         </w:fldChar>
       </w:r>
-      <w:bookmarkStart w:id="33" w:name="Dropdown14"/>
       <w:r>
         <w:rPr>
           <w:sz w:val="24"/>
@@ -3576,7 +3551,6 @@
         </w:rPr>
         <w:fldChar w:fldCharType="end"/>
       </w:r>
-      <w:bookmarkEnd w:id="33"/>
       <w:r>
         <w:rPr>
           <w:sz w:val="24"/>
@@ -3614,7 +3588,7 @@
         </w:rPr>
         <w:fldChar w:fldCharType="begin">
           <w:ffData>
-            <w:name w:val="Dropdown15"/>
+            <w:name w:val="Dropdown10"/>
             <w:enabled/>
             <w:calcOnExit w:val="0"/>
             <w:ddList>
@@ -3626,7 +3600,6 @@
           </w:ffData>
         </w:fldChar>
       </w:r>
-      <w:bookmarkStart w:id="34" w:name="Dropdown15"/>
       <w:r>
         <w:rPr>
           <w:sz w:val="24"/>
@@ -3647,7 +3620,6 @@
         </w:rPr>
         <w:fldChar w:fldCharType="end"/>
       </w:r>
-      <w:bookmarkEnd w:id="34"/>
       <w:r>
         <w:rPr>
           <w:sz w:val="24"/>
@@ -3669,7 +3641,7 @@
         </w:rPr>
         <w:fldChar w:fldCharType="begin">
           <w:ffData>
-            <w:name w:val="Dropdown16"/>
+            <w:name w:val=""/>
             <w:enabled/>
             <w:calcOnExit w:val="0"/>
             <w:ddList>
@@ -3682,7 +3654,6 @@
           </w:ffData>
         </w:fldChar>
       </w:r>
-      <w:bookmarkStart w:id="35" w:name="Dropdown16"/>
       <w:r>
         <w:rPr>
           <w:sz w:val="24"/>
@@ -3703,7 +3674,6 @@
         </w:rPr>
         <w:fldChar w:fldCharType="end"/>
       </w:r>
-      <w:bookmarkEnd w:id="35"/>
     </w:p>
     <w:p>
       <w:pPr>
@@ -3736,14 +3706,13 @@
         </w:rPr>
         <w:fldChar w:fldCharType="begin">
           <w:ffData>
-            <w:name w:val="Text24"/>
+            <w:name w:val="Text12"/>
             <w:enabled/>
             <w:calcOnExit w:val="0"/>
             <w:textInput/>
           </w:ffData>
         </w:fldChar>
       </w:r>
-      <w:bookmarkStart w:id="36" w:name="Text24"/>
       <w:r>
         <w:rPr>
           <w:sz w:val="24"/>
@@ -3820,7 +3789,6 @@
         </w:rPr>
         <w:fldChar w:fldCharType="end"/>
       </w:r>
-      <w:bookmarkEnd w:id="36"/>
       <w:r>
         <w:rPr>
           <w:sz w:val="24"/>
@@ -3850,14 +3818,13 @@
         </w:rPr>
         <w:fldChar w:fldCharType="begin">
           <w:ffData>
-            <w:name w:val="Text25"/>
+            <w:name w:val="Text13"/>
             <w:enabled/>
             <w:calcOnExit w:val="0"/>
             <w:textInput/>
           </w:ffData>
         </w:fldChar>
       </w:r>
-      <w:bookmarkStart w:id="37" w:name="Text25"/>
       <w:r>
         <w:rPr>
           <w:sz w:val="24"/>
@@ -3883,43 +3850,38 @@
       </w:r>
       <w:r>
         <w:rPr>
-          <w:noProof/>
-          <w:sz w:val="24"/>
-          <w:szCs w:val="24"/>
-          <w:highlight w:val="green"/>
-        </w:rPr>
-        <w:t> </w:t>
-      </w:r>
-      <w:r>
-        <w:rPr>
-          <w:noProof/>
-          <w:sz w:val="24"/>
-          <w:szCs w:val="24"/>
-          <w:highlight w:val="green"/>
-        </w:rPr>
-        <w:t> </w:t>
-      </w:r>
-      <w:r>
-        <w:rPr>
-          <w:noProof/>
-          <w:sz w:val="24"/>
-          <w:szCs w:val="24"/>
-          <w:highlight w:val="green"/>
-        </w:rPr>
-        <w:t> </w:t>
-      </w:r>
-      <w:r>
-        <w:rPr>
-          <w:noProof/>
-          <w:sz w:val="24"/>
-          <w:szCs w:val="24"/>
-          <w:highlight w:val="green"/>
-        </w:rPr>
-        <w:t> </w:t>
-      </w:r>
-      <w:r>
-        <w:rPr>
-          <w:noProof/>
+          <w:sz w:val="24"/>
+          <w:szCs w:val="24"/>
+          <w:highlight w:val="green"/>
+        </w:rPr>
+        <w:t> </w:t>
+      </w:r>
+      <w:r>
+        <w:rPr>
+          <w:sz w:val="24"/>
+          <w:szCs w:val="24"/>
+          <w:highlight w:val="green"/>
+        </w:rPr>
+        <w:t> </w:t>
+      </w:r>
+      <w:r>
+        <w:rPr>
+          <w:sz w:val="24"/>
+          <w:szCs w:val="24"/>
+          <w:highlight w:val="green"/>
+        </w:rPr>
+        <w:t> </w:t>
+      </w:r>
+      <w:r>
+        <w:rPr>
+          <w:sz w:val="24"/>
+          <w:szCs w:val="24"/>
+          <w:highlight w:val="green"/>
+        </w:rPr>
+        <w:t> </w:t>
+      </w:r>
+      <w:r>
+        <w:rPr>
           <w:sz w:val="24"/>
           <w:szCs w:val="24"/>
           <w:highlight w:val="green"/>
@@ -3934,7 +3896,6 @@
         </w:rPr>
         <w:fldChar w:fldCharType="end"/>
       </w:r>
-      <w:bookmarkEnd w:id="37"/>
       <w:r>
         <w:rPr>
           <w:sz w:val="24"/>
@@ -3971,14 +3932,13 @@
         </w:rPr>
         <w:fldChar w:fldCharType="begin">
           <w:ffData>
-            <w:name w:val="Text26"/>
+            <w:name w:val="Text14"/>
             <w:enabled/>
             <w:calcOnExit w:val="0"/>
             <w:textInput/>
           </w:ffData>
         </w:fldChar>
       </w:r>
-      <w:bookmarkStart w:id="38" w:name="Text26"/>
       <w:r>
         <w:rPr>
           <w:sz w:val="24"/>
@@ -4004,43 +3964,38 @@
       </w:r>
       <w:r>
         <w:rPr>
-          <w:noProof/>
-          <w:sz w:val="24"/>
-          <w:szCs w:val="24"/>
-          <w:highlight w:val="green"/>
-        </w:rPr>
-        <w:t> </w:t>
-      </w:r>
-      <w:r>
-        <w:rPr>
-          <w:noProof/>
-          <w:sz w:val="24"/>
-          <w:szCs w:val="24"/>
-          <w:highlight w:val="green"/>
-        </w:rPr>
-        <w:t> </w:t>
-      </w:r>
-      <w:r>
-        <w:rPr>
-          <w:noProof/>
-          <w:sz w:val="24"/>
-          <w:szCs w:val="24"/>
-          <w:highlight w:val="green"/>
-        </w:rPr>
-        <w:t> </w:t>
-      </w:r>
-      <w:r>
-        <w:rPr>
-          <w:noProof/>
-          <w:sz w:val="24"/>
-          <w:szCs w:val="24"/>
-          <w:highlight w:val="green"/>
-        </w:rPr>
-        <w:t> </w:t>
-      </w:r>
-      <w:r>
-        <w:rPr>
-          <w:noProof/>
+          <w:sz w:val="24"/>
+          <w:szCs w:val="24"/>
+          <w:highlight w:val="green"/>
+        </w:rPr>
+        <w:t> </w:t>
+      </w:r>
+      <w:r>
+        <w:rPr>
+          <w:sz w:val="24"/>
+          <w:szCs w:val="24"/>
+          <w:highlight w:val="green"/>
+        </w:rPr>
+        <w:t> </w:t>
+      </w:r>
+      <w:r>
+        <w:rPr>
+          <w:sz w:val="24"/>
+          <w:szCs w:val="24"/>
+          <w:highlight w:val="green"/>
+        </w:rPr>
+        <w:t> </w:t>
+      </w:r>
+      <w:r>
+        <w:rPr>
+          <w:sz w:val="24"/>
+          <w:szCs w:val="24"/>
+          <w:highlight w:val="green"/>
+        </w:rPr>
+        <w:t> </w:t>
+      </w:r>
+      <w:r>
+        <w:rPr>
           <w:sz w:val="24"/>
           <w:szCs w:val="24"/>
           <w:highlight w:val="green"/>
@@ -4055,7 +4010,6 @@
         </w:rPr>
         <w:fldChar w:fldCharType="end"/>
       </w:r>
-      <w:bookmarkEnd w:id="38"/>
       <w:r>
         <w:rPr>
           <w:sz w:val="24"/>
@@ -4079,7 +4033,7 @@
           </w:ffData>
         </w:fldChar>
       </w:r>
-      <w:bookmarkStart w:id="39" w:name="Text18"/>
+      <w:bookmarkStart w:id="27" w:name="Text18"/>
       <w:r>
         <w:rPr>
           <w:sz w:val="24"/>
@@ -4156,7 +4110,7 @@
         </w:rPr>
         <w:fldChar w:fldCharType="end"/>
       </w:r>
-      <w:bookmarkEnd w:id="39"/>
+      <w:bookmarkEnd w:id="27"/>
       <w:r>
         <w:rPr>
           <w:sz w:val="24"/>
@@ -4220,14 +4174,13 @@
         </w:rPr>
         <w:fldChar w:fldCharType="begin">
           <w:ffData>
-            <w:name w:val="Text27"/>
+            <w:name w:val="Text8"/>
             <w:enabled/>
             <w:calcOnExit w:val="0"/>
             <w:textInput/>
           </w:ffData>
         </w:fldChar>
       </w:r>
-      <w:bookmarkStart w:id="40" w:name="Text27"/>
       <w:r>
         <w:rPr>
           <w:sz w:val="24"/>
@@ -4304,7 +4257,6 @@
         </w:rPr>
         <w:fldChar w:fldCharType="end"/>
       </w:r>
-      <w:bookmarkEnd w:id="40"/>
       <w:r>
         <w:rPr>
           <w:sz w:val="24"/>
@@ -4340,10 +4292,11 @@
         </w:rPr>
         <w:fldChar w:fldCharType="begin">
           <w:ffData>
-            <w:name w:val="Dropdown17"/>
+            <w:name w:val=""/>
             <w:enabled/>
             <w:calcOnExit w:val="0"/>
             <w:ddList>
+              <w:result w:val="1"/>
               <w:listEntry w:val="n/a"/>
               <w:listEntry w:val="cat"/>
               <w:listEntry w:val="dog"/>
@@ -4351,7 +4304,6 @@
           </w:ffData>
         </w:fldChar>
       </w:r>
-      <w:bookmarkStart w:id="41" w:name="Dropdown17"/>
       <w:r>
         <w:rPr>
           <w:sz w:val="24"/>
@@ -4372,7 +4324,6 @@
         </w:rPr>
         <w:fldChar w:fldCharType="end"/>
       </w:r>
-      <w:bookmarkEnd w:id="41"/>
       <w:r>
         <w:rPr>
           <w:sz w:val="24"/>
@@ -4395,7 +4346,7 @@
         </w:rPr>
         <w:fldChar w:fldCharType="begin">
           <w:ffData>
-            <w:name w:val="Dropdown18"/>
+            <w:name w:val=""/>
             <w:enabled/>
             <w:calcOnExit w:val="0"/>
             <w:ddList>
@@ -4406,7 +4357,6 @@
           </w:ffData>
         </w:fldChar>
       </w:r>
-      <w:bookmarkStart w:id="42" w:name="Dropdown18"/>
       <w:r>
         <w:rPr>
           <w:sz w:val="24"/>
@@ -4427,7 +4377,6 @@
         </w:rPr>
         <w:fldChar w:fldCharType="end"/>
       </w:r>
-      <w:bookmarkEnd w:id="42"/>
       <w:r>
         <w:rPr>
           <w:sz w:val="24"/>
@@ -4467,14 +4416,13 @@
         </w:rPr>
         <w:fldChar w:fldCharType="begin">
           <w:ffData>
-            <w:name w:val="Text28"/>
+            <w:name w:val="Text9"/>
             <w:enabled/>
             <w:calcOnExit w:val="0"/>
             <w:textInput/>
           </w:ffData>
         </w:fldChar>
       </w:r>
-      <w:bookmarkStart w:id="43" w:name="Text28"/>
       <w:r>
         <w:rPr>
           <w:sz w:val="24"/>
@@ -4551,7 +4499,6 @@
         </w:rPr>
         <w:fldChar w:fldCharType="end"/>
       </w:r>
-      <w:bookmarkEnd w:id="43"/>
       <w:r>
         <w:rPr>
           <w:sz w:val="24"/>
@@ -4588,14 +4535,13 @@
         </w:rPr>
         <w:fldChar w:fldCharType="begin">
           <w:ffData>
-            <w:name w:val="Text29"/>
+            <w:name w:val="Text10"/>
             <w:enabled/>
             <w:calcOnExit w:val="0"/>
             <w:textInput/>
           </w:ffData>
         </w:fldChar>
       </w:r>
-      <w:bookmarkStart w:id="44" w:name="Text29"/>
       <w:r>
         <w:rPr>
           <w:sz w:val="24"/>
@@ -4672,7 +4618,6 @@
         </w:rPr>
         <w:fldChar w:fldCharType="end"/>
       </w:r>
-      <w:bookmarkEnd w:id="44"/>
     </w:p>
     <w:p>
       <w:pPr>
@@ -4705,14 +4650,13 @@
         </w:rPr>
         <w:fldChar w:fldCharType="begin">
           <w:ffData>
-            <w:name w:val="Text30"/>
+            <w:name w:val="Text11"/>
             <w:enabled/>
             <w:calcOnExit w:val="0"/>
             <w:textInput/>
           </w:ffData>
         </w:fldChar>
       </w:r>
-      <w:bookmarkStart w:id="45" w:name="Text30"/>
       <w:r>
         <w:rPr>
           <w:sz w:val="24"/>
@@ -4789,7 +4733,6 @@
         </w:rPr>
         <w:fldChar w:fldCharType="end"/>
       </w:r>
-      <w:bookmarkEnd w:id="45"/>
       <w:r>
         <w:rPr>
           <w:sz w:val="24"/>
@@ -4863,7 +4806,7 @@
         </w:rPr>
         <w:fldChar w:fldCharType="begin">
           <w:ffData>
-            <w:name w:val="Dropdown19"/>
+            <w:name w:val=""/>
             <w:enabled/>
             <w:calcOnExit w:val="0"/>
             <w:ddList>
@@ -4874,7 +4817,6 @@
           </w:ffData>
         </w:fldChar>
       </w:r>
-      <w:bookmarkStart w:id="46" w:name="Dropdown19"/>
       <w:r>
         <w:rPr>
           <w:sz w:val="24"/>
@@ -4895,7 +4837,6 @@
         </w:rPr>
         <w:fldChar w:fldCharType="end"/>
       </w:r>
-      <w:bookmarkEnd w:id="46"/>
       <w:r>
         <w:rPr>
           <w:sz w:val="24"/>
@@ -4933,7 +4874,7 @@
         </w:rPr>
         <w:fldChar w:fldCharType="begin">
           <w:ffData>
-            <w:name w:val="Dropdown20"/>
+            <w:name w:val=""/>
             <w:enabled/>
             <w:calcOnExit w:val="0"/>
             <w:ddList>
@@ -4944,7 +4885,6 @@
           </w:ffData>
         </w:fldChar>
       </w:r>
-      <w:bookmarkStart w:id="47" w:name="Dropdown20"/>
       <w:r>
         <w:rPr>
           <w:sz w:val="24"/>
@@ -4965,7 +4905,6 @@
         </w:rPr>
         <w:fldChar w:fldCharType="end"/>
       </w:r>
-      <w:bookmarkEnd w:id="47"/>
       <w:r>
         <w:rPr>
           <w:sz w:val="24"/>
@@ -4996,8 +4935,6 @@
         </w:rPr>
         <w:t xml:space="preserve"> </w:t>
       </w:r>
-      <w:bookmarkStart w:id="48" w:name="_GoBack"/>
-      <w:bookmarkEnd w:id="48"/>
       <w:r>
         <w:rPr>
           <w:sz w:val="24"/>
@@ -5005,7 +4942,7 @@
         </w:rPr>
         <w:fldChar w:fldCharType="begin">
           <w:ffData>
-            <w:name w:val="Dropdown21"/>
+            <w:name w:val="Dropdown10"/>
             <w:enabled/>
             <w:calcOnExit w:val="0"/>
             <w:ddList>
@@ -5017,7 +4954,6 @@
           </w:ffData>
         </w:fldChar>
       </w:r>
-      <w:bookmarkStart w:id="49" w:name="Dropdown21"/>
       <w:r>
         <w:rPr>
           <w:sz w:val="24"/>
@@ -5038,7 +4974,6 @@
         </w:rPr>
         <w:fldChar w:fldCharType="end"/>
       </w:r>
-      <w:bookmarkEnd w:id="49"/>
       <w:r>
         <w:rPr>
           <w:sz w:val="24"/>
@@ -5060,7 +4995,7 @@
         </w:rPr>
         <w:fldChar w:fldCharType="begin">
           <w:ffData>
-            <w:name w:val="Dropdown22"/>
+            <w:name w:val=""/>
             <w:enabled/>
             <w:calcOnExit w:val="0"/>
             <w:ddList>
@@ -5073,7 +5008,6 @@
           </w:ffData>
         </w:fldChar>
       </w:r>
-      <w:bookmarkStart w:id="50" w:name="Dropdown22"/>
       <w:r>
         <w:rPr>
           <w:sz w:val="24"/>
@@ -5094,7 +5028,6 @@
         </w:rPr>
         <w:fldChar w:fldCharType="end"/>
       </w:r>
-      <w:bookmarkEnd w:id="50"/>
     </w:p>
     <w:p>
       <w:pPr>
@@ -5127,14 +5060,13 @@
         </w:rPr>
         <w:fldChar w:fldCharType="begin">
           <w:ffData>
-            <w:name w:val="Text31"/>
+            <w:name w:val="Text12"/>
             <w:enabled/>
             <w:calcOnExit w:val="0"/>
             <w:textInput/>
           </w:ffData>
         </w:fldChar>
       </w:r>
-      <w:bookmarkStart w:id="51" w:name="Text31"/>
       <w:r>
         <w:rPr>
           <w:sz w:val="24"/>
@@ -5211,7 +5143,6 @@
         </w:rPr>
         <w:fldChar w:fldCharType="end"/>
       </w:r>
-      <w:bookmarkEnd w:id="51"/>
       <w:r>
         <w:rPr>
           <w:sz w:val="24"/>
@@ -5241,14 +5172,13 @@
         </w:rPr>
         <w:fldChar w:fldCharType="begin">
           <w:ffData>
-            <w:name w:val="Text32"/>
+            <w:name w:val="Text13"/>
             <w:enabled/>
             <w:calcOnExit w:val="0"/>
             <w:textInput/>
           </w:ffData>
         </w:fldChar>
       </w:r>
-      <w:bookmarkStart w:id="52" w:name="Text32"/>
       <w:r>
         <w:rPr>
           <w:sz w:val="24"/>
@@ -5325,7 +5255,6 @@
         </w:rPr>
         <w:fldChar w:fldCharType="end"/>
       </w:r>
-      <w:bookmarkEnd w:id="52"/>
       <w:r>
         <w:rPr>
           <w:sz w:val="24"/>
@@ -5362,14 +5291,13 @@
         </w:rPr>
         <w:fldChar w:fldCharType="begin">
           <w:ffData>
-            <w:name w:val="Text33"/>
+            <w:name w:val="Text14"/>
             <w:enabled/>
             <w:calcOnExit w:val="0"/>
             <w:textInput/>
           </w:ffData>
         </w:fldChar>
       </w:r>
-      <w:bookmarkStart w:id="53" w:name="Text33"/>
       <w:r>
         <w:rPr>
           <w:sz w:val="24"/>
@@ -5446,7 +5374,6 @@
         </w:rPr>
         <w:fldChar w:fldCharType="end"/>
       </w:r>
-      <w:bookmarkEnd w:id="53"/>
       <w:r>
         <w:rPr>
           <w:sz w:val="24"/>
@@ -5470,7 +5397,7 @@
           </w:ffData>
         </w:fldChar>
       </w:r>
-      <w:bookmarkStart w:id="54" w:name="Text19"/>
+      <w:bookmarkStart w:id="28" w:name="Text19"/>
       <w:r>
         <w:rPr>
           <w:sz w:val="24"/>
@@ -5547,7 +5474,7 @@
         </w:rPr>
         <w:fldChar w:fldCharType="end"/>
       </w:r>
-      <w:bookmarkEnd w:id="54"/>
+      <w:bookmarkEnd w:id="28"/>
       <w:r>
         <w:rPr>
           <w:sz w:val="24"/>
@@ -5603,7 +5530,7 @@
       </w:pPr>
     </w:pPrDefault>
   </w:docDefaults>
-  <w:latentStyles w:defLockedState="0" w:defUIPriority="99" w:defSemiHidden="1" w:defUnhideWhenUsed="1" w:defQFormat="0" w:count="276">
+  <w:latentStyles w:defLockedState="0" w:defUIPriority="99" w:defSemiHidden="1" w:defUnhideWhenUsed="1" w:defQFormat="0" w:count="267">
     <w:lsdException w:name="Normal" w:semiHidden="0" w:uiPriority="0" w:unhideWhenUsed="0" w:qFormat="1"/>
     <w:lsdException w:name="heading 1" w:semiHidden="0" w:uiPriority="9" w:unhideWhenUsed="0" w:qFormat="1"/>
     <w:lsdException w:name="heading 2" w:uiPriority="9" w:qFormat="1"/>
@@ -5826,7 +5753,7 @@
 </file>
 
 <file path=word/stylesWithEffects.xml><?xml version="1.0" encoding="utf-8"?>
-<w:styles xmlns:wpc="http://schemas.microsoft.com/office/word/2010/wordprocessingCanvas" xmlns:mo="http://schemas.microsoft.com/office/mac/office/2008/main" xmlns:mc="http://schemas.openxmlformats.org/markup-compatibility/2006" xmlns:mv="urn:schemas-microsoft-com:mac:vml" xmlns:o="urn:schemas-microsoft-com:office:office" xmlns:r="http://schemas.openxmlformats.org/officeDocument/2006/relationships" xmlns:m="http://schemas.openxmlformats.org/officeDocument/2006/math" xmlns:v="urn:schemas-microsoft-com:vml" xmlns:wp14="http://schemas.microsoft.com/office/word/2010/wordprocessingDrawing" xmlns:wp="http://schemas.openxmlformats.org/drawingml/2006/wordprocessingDrawing" xmlns:w10="urn:schemas-microsoft-com:office:word" xmlns:w="http://schemas.openxmlformats.org/wordprocessingml/2006/main" xmlns:w14="http://schemas.microsoft.com/office/word/2010/wordml" xmlns:wpg="http://schemas.microsoft.com/office/word/2010/wordprocessingGroup" xmlns:wpi="http://schemas.microsoft.com/office/word/2010/wordprocessingInk" xmlns:wne="http://schemas.microsoft.com/office/word/2006/wordml" xmlns:wps="http://schemas.microsoft.com/office/word/2010/wordprocessingShape" mc:Ignorable="w14 wp14">
+<w:styles xmlns:wpc="http://schemas.microsoft.com/office/word/2010/wordprocessingCanvas" xmlns:mc="http://schemas.openxmlformats.org/markup-compatibility/2006" xmlns:o="urn:schemas-microsoft-com:office:office" xmlns:r="http://schemas.openxmlformats.org/officeDocument/2006/relationships" xmlns:m="http://schemas.openxmlformats.org/officeDocument/2006/math" xmlns:v="urn:schemas-microsoft-com:vml" xmlns:wp14="http://schemas.microsoft.com/office/word/2010/wordprocessingDrawing" xmlns:wp="http://schemas.openxmlformats.org/drawingml/2006/wordprocessingDrawing" xmlns:w10="urn:schemas-microsoft-com:office:word" xmlns:w="http://schemas.openxmlformats.org/wordprocessingml/2006/main" xmlns:w14="http://schemas.microsoft.com/office/word/2010/wordml" xmlns:wpg="http://schemas.microsoft.com/office/word/2010/wordprocessingGroup" xmlns:wpi="http://schemas.microsoft.com/office/word/2010/wordprocessingInk" xmlns:wne="http://schemas.microsoft.com/office/word/2006/wordml" xmlns:wps="http://schemas.microsoft.com/office/word/2010/wordprocessingShape" mc:Ignorable="w14 wp14">
   <w:docDefaults>
     <w:rPrDefault>
       <w:rPr>
@@ -5842,7 +5769,7 @@
       </w:pPr>
     </w:pPrDefault>
   </w:docDefaults>
-  <w:latentStyles w:defLockedState="0" w:defUIPriority="99" w:defSemiHidden="1" w:defUnhideWhenUsed="1" w:defQFormat="0" w:count="276">
+  <w:latentStyles w:defLockedState="0" w:defUIPriority="99" w:defSemiHidden="1" w:defUnhideWhenUsed="1" w:defQFormat="0" w:count="267">
     <w:lsdException w:name="Normal" w:semiHidden="0" w:uiPriority="0" w:unhideWhenUsed="0" w:qFormat="1"/>
     <w:lsdException w:name="heading 1" w:semiHidden="0" w:uiPriority="9" w:unhideWhenUsed="0" w:qFormat="1"/>
     <w:lsdException w:name="heading 2" w:uiPriority="9" w:qFormat="1"/>

</xml_diff>